<commit_message>
State & Events added
</commit_message>
<xml_diff>
--- a/Day23-React-Day1/Lesson3-Babel.docx
+++ b/Day23-React-Day1/Lesson3-Babel.docx
@@ -1,6 +1,6 @@
 
 <file path=word/document.xml><?xml version="1.0" encoding="utf-8"?>
-<w:document xmlns:wpc="http://schemas.microsoft.com/office/word/2010/wordprocessingCanvas" xmlns:mc="http://schemas.openxmlformats.org/markup-compatibility/2006" xmlns:o="urn:schemas-microsoft-com:office:office" xmlns:r="http://schemas.openxmlformats.org/officeDocument/2006/relationships" xmlns:m="http://schemas.openxmlformats.org/officeDocument/2006/math" xmlns:v="urn:schemas-microsoft-com:vml" xmlns:wp14="http://schemas.microsoft.com/office/word/2010/wordprocessingDrawing" xmlns:wp="http://schemas.openxmlformats.org/drawingml/2006/wordprocessingDrawing" xmlns:w10="urn:schemas-microsoft-com:office:word" xmlns:w="http://schemas.openxmlformats.org/wordprocessingml/2006/main" xmlns:w14="http://schemas.microsoft.com/office/word/2010/wordml" xmlns:wpg="http://schemas.microsoft.com/office/word/2010/wordprocessingGroup" xmlns:wpi="http://schemas.microsoft.com/office/word/2010/wordprocessingInk" xmlns:wne="http://schemas.microsoft.com/office/word/2006/wordml" xmlns:wps="http://schemas.microsoft.com/office/word/2010/wordprocessingShape" mc:Ignorable="w14 wp14">
+<w:document xmlns:wpc="http://schemas.microsoft.com/office/word/2010/wordprocessingCanvas" xmlns:cx="http://schemas.microsoft.com/office/drawing/2014/chartex" xmlns:cx1="http://schemas.microsoft.com/office/drawing/2015/9/8/chartex" xmlns:cx2="http://schemas.microsoft.com/office/drawing/2015/10/21/chartex" xmlns:cx3="http://schemas.microsoft.com/office/drawing/2016/5/9/chartex" xmlns:cx4="http://schemas.microsoft.com/office/drawing/2016/5/10/chartex" xmlns:cx5="http://schemas.microsoft.com/office/drawing/2016/5/11/chartex" xmlns:cx6="http://schemas.microsoft.com/office/drawing/2016/5/12/chartex" xmlns:cx7="http://schemas.microsoft.com/office/drawing/2016/5/13/chartex" xmlns:cx8="http://schemas.microsoft.com/office/drawing/2016/5/14/chartex" xmlns:mc="http://schemas.openxmlformats.org/markup-compatibility/2006" xmlns:aink="http://schemas.microsoft.com/office/drawing/2016/ink" xmlns:am3d="http://schemas.microsoft.com/office/drawing/2017/model3d" xmlns:o="urn:schemas-microsoft-com:office:office" xmlns:oel="http://schemas.microsoft.com/office/2019/extlst" xmlns:r="http://schemas.openxmlformats.org/officeDocument/2006/relationships" xmlns:m="http://schemas.openxmlformats.org/officeDocument/2006/math" xmlns:v="urn:schemas-microsoft-com:vml" xmlns:wp14="http://schemas.microsoft.com/office/word/2010/wordprocessingDrawing" xmlns:wp="http://schemas.openxmlformats.org/drawingml/2006/wordprocessingDrawing" xmlns:w10="urn:schemas-microsoft-com:office:word" xmlns:w="http://schemas.openxmlformats.org/wordprocessingml/2006/main" xmlns:w14="http://schemas.microsoft.com/office/word/2010/wordml" xmlns:w15="http://schemas.microsoft.com/office/word/2012/wordml" xmlns:w16cex="http://schemas.microsoft.com/office/word/2018/wordml/cex" xmlns:w16cid="http://schemas.microsoft.com/office/word/2016/wordml/cid" xmlns:w16="http://schemas.microsoft.com/office/word/2018/wordml" xmlns:w16du="http://schemas.microsoft.com/office/word/2023/wordml/word16du" xmlns:w16sdtdh="http://schemas.microsoft.com/office/word/2020/wordml/sdtdatahash" xmlns:w16se="http://schemas.microsoft.com/office/word/2015/wordml/symex" xmlns:wpg="http://schemas.microsoft.com/office/word/2010/wordprocessingGroup" xmlns:wpi="http://schemas.microsoft.com/office/word/2010/wordprocessingInk" xmlns:wne="http://schemas.microsoft.com/office/word/2006/wordml" xmlns:wps="http://schemas.microsoft.com/office/word/2010/wordprocessingShape" mc:Ignorable="w14 w15 w16se w16cid w16 w16cex w16sdtdh w16du wp14">
   <w:body>
     <w:p>
       <w:pPr>
@@ -25,7 +25,166 @@
           <w:sz w:val="45"/>
           <w:szCs w:val="45"/>
         </w:rPr>
-        <w:t>Babel</w:t>
+        <w:t>What compilers do?</w:t>
+      </w:r>
+    </w:p>
+    <w:p>
+      <w:r>
+        <w:t xml:space="preserve">  They convert your code from 1 lang to binary form and vice versa</w:t>
+      </w:r>
+    </w:p>
+    <w:p>
+      <w:pPr>
+        <w:pStyle w:val="Heading1"/>
+        <w:shd w:val="clear" w:color="auto" w:fill="FFFFFF"/>
+        <w:spacing w:before="468" w:line="540" w:lineRule="atLeast"/>
+        <w:rPr>
+          <w:rFonts w:ascii="Helvetica" w:hAnsi="Helvetica"/>
+          <w:b w:val="0"/>
+          <w:bCs w:val="0"/>
+          <w:color w:val="292929"/>
+          <w:sz w:val="45"/>
+          <w:szCs w:val="45"/>
+        </w:rPr>
+      </w:pPr>
+      <w:r>
+        <w:rPr>
+          <w:rFonts w:ascii="Helvetica" w:hAnsi="Helvetica"/>
+          <w:b w:val="0"/>
+          <w:bCs w:val="0"/>
+          <w:color w:val="292929"/>
+          <w:sz w:val="45"/>
+          <w:szCs w:val="45"/>
+        </w:rPr>
+        <w:t xml:space="preserve">EC6 </w:t>
+      </w:r>
+    </w:p>
+    <w:p>
+      <w:r>
+        <w:t>Browsers support ES5</w:t>
+      </w:r>
+    </w:p>
+    <w:p>
+      <w:r>
+        <w:t xml:space="preserve">If your </w:t>
+      </w:r>
+      <w:proofErr w:type="spellStart"/>
+      <w:r>
+        <w:t>js</w:t>
+      </w:r>
+      <w:proofErr w:type="spellEnd"/>
+      <w:r>
+        <w:t xml:space="preserve"> code is in ES5 format, no need to compile it, because def </w:t>
+      </w:r>
+      <w:proofErr w:type="spellStart"/>
+      <w:r>
+        <w:t>js</w:t>
+      </w:r>
+      <w:proofErr w:type="spellEnd"/>
+      <w:r>
+        <w:t xml:space="preserve"> engine of the browser will convert that code in machine form</w:t>
+      </w:r>
+    </w:p>
+    <w:p/>
+    <w:p>
+      <w:r>
+        <w:t xml:space="preserve">ES6 </w:t>
+      </w:r>
+    </w:p>
+    <w:p>
+      <w:r>
+        <w:t>When you are using ES6, then mostly browser don’t understand ES6, that is new version of JS</w:t>
+      </w:r>
+    </w:p>
+    <w:p>
+      <w:r>
+        <w:t>Babel its like a compiler &gt; it converts code from ES6 to ES5</w:t>
+      </w:r>
+    </w:p>
+    <w:p>
+      <w:r>
+        <w:t xml:space="preserve">Babel is </w:t>
+      </w:r>
+      <w:proofErr w:type="spellStart"/>
+      <w:r>
+        <w:t>transpiler</w:t>
+      </w:r>
+      <w:proofErr w:type="spellEnd"/>
+    </w:p>
+    <w:p/>
+    <w:p>
+      <w:r>
+        <w:t xml:space="preserve">C &gt; compiler &gt;converts code from C to binary </w:t>
+      </w:r>
+    </w:p>
+    <w:p>
+      <w:r>
+        <w:t xml:space="preserve">C++ </w:t>
+      </w:r>
+      <w:proofErr w:type="gramStart"/>
+      <w:r>
+        <w:t xml:space="preserve">&gt;  </w:t>
+      </w:r>
+      <w:r>
+        <w:t>converts</w:t>
+      </w:r>
+      <w:proofErr w:type="gramEnd"/>
+      <w:r>
+        <w:t xml:space="preserve"> code from C</w:t>
+      </w:r>
+      <w:r>
+        <w:t>++</w:t>
+      </w:r>
+      <w:r>
+        <w:t xml:space="preserve"> to binary</w:t>
+      </w:r>
+    </w:p>
+    <w:p/>
+    <w:p>
+      <w:proofErr w:type="spellStart"/>
+      <w:r>
+        <w:t>Transplier</w:t>
+      </w:r>
+      <w:proofErr w:type="spellEnd"/>
+      <w:r>
+        <w:t xml:space="preserve"> &gt; converts code from ES6 to ES5</w:t>
+      </w:r>
+    </w:p>
+    <w:p>
+      <w:pPr>
+        <w:pStyle w:val="Heading1"/>
+        <w:shd w:val="clear" w:color="auto" w:fill="FFFFFF"/>
+        <w:spacing w:before="468" w:line="540" w:lineRule="atLeast"/>
+        <w:rPr>
+          <w:rFonts w:ascii="Helvetica" w:hAnsi="Helvetica"/>
+          <w:b w:val="0"/>
+          <w:bCs w:val="0"/>
+          <w:color w:val="292929"/>
+          <w:sz w:val="45"/>
+          <w:szCs w:val="45"/>
+        </w:rPr>
+      </w:pPr>
+      <w:r>
+        <w:rPr>
+          <w:rFonts w:ascii="Helvetica" w:hAnsi="Helvetica"/>
+          <w:b w:val="0"/>
+          <w:bCs w:val="0"/>
+          <w:color w:val="292929"/>
+          <w:sz w:val="45"/>
+          <w:szCs w:val="45"/>
+        </w:rPr>
+        <w:t>B</w:t>
+      </w:r>
+      <w:r>
+        <w:rPr>
+          <w:rFonts w:ascii="Helvetica" w:hAnsi="Helvetica"/>
+          <w:b w:val="0"/>
+          <w:bCs w:val="0"/>
+          <w:color w:val="292929"/>
+          <w:sz w:val="45"/>
+          <w:szCs w:val="45"/>
+        </w:rPr>
+        <w:t>abel</w:t>
       </w:r>
     </w:p>
     <w:p>
@@ -49,7 +208,29 @@
           <w:sz w:val="32"/>
           <w:szCs w:val="32"/>
         </w:rPr>
-        <w:t>As any language, Javascript also has versions named ECMAScript (short for ES). Currently, most browsers support ES5. ES5 used to be good even though it was painful to code in it. Remember, </w:t>
+        <w:t xml:space="preserve">As any language, </w:t>
+      </w:r>
+      <w:proofErr w:type="spellStart"/>
+      <w:r>
+        <w:rPr>
+          <w:rFonts w:ascii="Georgia" w:hAnsi="Georgia"/>
+          <w:color w:val="292929"/>
+          <w:spacing w:val="-1"/>
+          <w:sz w:val="32"/>
+          <w:szCs w:val="32"/>
+        </w:rPr>
+        <w:t>Javascript</w:t>
+      </w:r>
+      <w:proofErr w:type="spellEnd"/>
+      <w:r>
+        <w:rPr>
+          <w:rFonts w:ascii="Georgia" w:hAnsi="Georgia"/>
+          <w:color w:val="292929"/>
+          <w:spacing w:val="-1"/>
+          <w:sz w:val="32"/>
+          <w:szCs w:val="32"/>
+        </w:rPr>
+        <w:t xml:space="preserve"> also has versions named ECMAScript (short for ES). Currently, most browsers support ES5. ES5 used to be good even though it was painful to code in it. Remember, </w:t>
       </w:r>
       <w:r>
         <w:rPr>
@@ -68,7 +249,106 @@
           <w:sz w:val="32"/>
           <w:szCs w:val="32"/>
         </w:rPr>
-        <w:t> not reading from inside callback functions? The new version of Javascript, ES6, also known as ES2015 (specs of the language were finalized in June 2015) makes Javascript great again. If you want to learn about ES6, check out the links at the end of this article. All the great features of ES6 come with one big problem — majority of browsers do not fully support them. That’s when Babel comes to play. Babel is a JS transpiler that converts new JS code into old ones. It is a very flexible tool in terms of transpiling. One can easily add presets such as </w:t>
+        <w:t xml:space="preserve"> not reading from inside callback functions? The new version of </w:t>
+      </w:r>
+      <w:proofErr w:type="spellStart"/>
+      <w:r>
+        <w:rPr>
+          <w:rFonts w:ascii="Georgia" w:hAnsi="Georgia"/>
+          <w:color w:val="292929"/>
+          <w:spacing w:val="-1"/>
+          <w:sz w:val="32"/>
+          <w:szCs w:val="32"/>
+        </w:rPr>
+        <w:t>Javascript</w:t>
+      </w:r>
+      <w:proofErr w:type="spellEnd"/>
+      <w:r>
+        <w:rPr>
+          <w:rFonts w:ascii="Georgia" w:hAnsi="Georgia"/>
+          <w:color w:val="292929"/>
+          <w:spacing w:val="-1"/>
+          <w:sz w:val="32"/>
+          <w:szCs w:val="32"/>
+        </w:rPr>
+        <w:t xml:space="preserve">, ES6, also known as ES2015 (specs of the language were finalized in June 2015) makes </w:t>
+      </w:r>
+      <w:proofErr w:type="spellStart"/>
+      <w:r>
+        <w:rPr>
+          <w:rFonts w:ascii="Georgia" w:hAnsi="Georgia"/>
+          <w:color w:val="292929"/>
+          <w:spacing w:val="-1"/>
+          <w:sz w:val="32"/>
+          <w:szCs w:val="32"/>
+        </w:rPr>
+        <w:t>Javascript</w:t>
+      </w:r>
+      <w:proofErr w:type="spellEnd"/>
+      <w:r>
+        <w:rPr>
+          <w:rFonts w:ascii="Georgia" w:hAnsi="Georgia"/>
+          <w:color w:val="292929"/>
+          <w:spacing w:val="-1"/>
+          <w:sz w:val="32"/>
+          <w:szCs w:val="32"/>
+        </w:rPr>
+        <w:t xml:space="preserve"> great again. If you want to learn about ES6, check out the links at the end of this article. All the great features of ES6 </w:t>
+      </w:r>
+      <w:r>
+        <w:rPr>
+          <w:rFonts w:ascii="Georgia" w:hAnsi="Georgia"/>
+          <w:color w:val="292929"/>
+          <w:spacing w:val="-1"/>
+          <w:sz w:val="32"/>
+          <w:szCs w:val="32"/>
+        </w:rPr>
+        <w:lastRenderedPageBreak/>
+        <w:t xml:space="preserve">come with one big problem — majority of browsers do not fully support them. That’s when Babel comes to play. Babel is a JS </w:t>
+      </w:r>
+      <w:proofErr w:type="spellStart"/>
+      <w:r>
+        <w:rPr>
+          <w:rFonts w:ascii="Georgia" w:hAnsi="Georgia"/>
+          <w:color w:val="292929"/>
+          <w:spacing w:val="-1"/>
+          <w:sz w:val="32"/>
+          <w:szCs w:val="32"/>
+        </w:rPr>
+        <w:t>transpiler</w:t>
+      </w:r>
+      <w:proofErr w:type="spellEnd"/>
+      <w:r>
+        <w:rPr>
+          <w:rFonts w:ascii="Georgia" w:hAnsi="Georgia"/>
+          <w:color w:val="292929"/>
+          <w:spacing w:val="-1"/>
+          <w:sz w:val="32"/>
+          <w:szCs w:val="32"/>
+        </w:rPr>
+        <w:t xml:space="preserve"> that converts new JS code into old ones. It is a very flexible tool in terms of </w:t>
+      </w:r>
+      <w:proofErr w:type="spellStart"/>
+      <w:r>
+        <w:rPr>
+          <w:rFonts w:ascii="Georgia" w:hAnsi="Georgia"/>
+          <w:color w:val="292929"/>
+          <w:spacing w:val="-1"/>
+          <w:sz w:val="32"/>
+          <w:szCs w:val="32"/>
+        </w:rPr>
+        <w:t>transpiling</w:t>
+      </w:r>
+      <w:proofErr w:type="spellEnd"/>
+      <w:r>
+        <w:rPr>
+          <w:rFonts w:ascii="Georgia" w:hAnsi="Georgia"/>
+          <w:color w:val="292929"/>
+          <w:spacing w:val="-1"/>
+          <w:sz w:val="32"/>
+          <w:szCs w:val="32"/>
+        </w:rPr>
+        <w:t>. One can easily add presets such as </w:t>
       </w:r>
       <w:r>
         <w:rPr>
@@ -227,7 +507,73 @@
           <w:sz w:val="32"/>
           <w:szCs w:val="32"/>
         </w:rPr>
-        <w:t>Now that we know what Babel and ES6+ are, we would like to use that. We would also like to use SASS for our styles, PostCSS for autoprefixing. Plus, we would like to minify and uglify both our CSS and Javascript code. Webpack solves all of these problems using one config file (named </w:t>
+        <w:t xml:space="preserve">Now that we know what Babel and ES6+ are, we would like to use that. We would also like to use SASS for our styles, </w:t>
+      </w:r>
+      <w:proofErr w:type="spellStart"/>
+      <w:r>
+        <w:rPr>
+          <w:rFonts w:ascii="Georgia" w:hAnsi="Georgia"/>
+          <w:color w:val="292929"/>
+          <w:spacing w:val="-1"/>
+          <w:sz w:val="32"/>
+          <w:szCs w:val="32"/>
+        </w:rPr>
+        <w:t>PostCSS</w:t>
+      </w:r>
+      <w:proofErr w:type="spellEnd"/>
+      <w:r>
+        <w:rPr>
+          <w:rFonts w:ascii="Georgia" w:hAnsi="Georgia"/>
+          <w:color w:val="292929"/>
+          <w:spacing w:val="-1"/>
+          <w:sz w:val="32"/>
+          <w:szCs w:val="32"/>
+        </w:rPr>
+        <w:t xml:space="preserve"> for </w:t>
+      </w:r>
+      <w:proofErr w:type="spellStart"/>
+      <w:r>
+        <w:rPr>
+          <w:rFonts w:ascii="Georgia" w:hAnsi="Georgia"/>
+          <w:color w:val="292929"/>
+          <w:spacing w:val="-1"/>
+          <w:sz w:val="32"/>
+          <w:szCs w:val="32"/>
+        </w:rPr>
+        <w:t>autoprefixing</w:t>
+      </w:r>
+      <w:proofErr w:type="spellEnd"/>
+      <w:r>
+        <w:rPr>
+          <w:rFonts w:ascii="Georgia" w:hAnsi="Georgia"/>
+          <w:color w:val="292929"/>
+          <w:spacing w:val="-1"/>
+          <w:sz w:val="32"/>
+          <w:szCs w:val="32"/>
+        </w:rPr>
+        <w:t xml:space="preserve">. Plus, we would like to minify and uglify both our CSS and </w:t>
+      </w:r>
+      <w:proofErr w:type="spellStart"/>
+      <w:r>
+        <w:rPr>
+          <w:rFonts w:ascii="Georgia" w:hAnsi="Georgia"/>
+          <w:color w:val="292929"/>
+          <w:spacing w:val="-1"/>
+          <w:sz w:val="32"/>
+          <w:szCs w:val="32"/>
+        </w:rPr>
+        <w:t>Javascript</w:t>
+      </w:r>
+      <w:proofErr w:type="spellEnd"/>
+      <w:r>
+        <w:rPr>
+          <w:rFonts w:ascii="Georgia" w:hAnsi="Georgia"/>
+          <w:color w:val="292929"/>
+          <w:spacing w:val="-1"/>
+          <w:sz w:val="32"/>
+          <w:szCs w:val="32"/>
+        </w:rPr>
+        <w:t xml:space="preserve"> code. Webpack solves all of these problems using one config file (named </w:t>
       </w:r>
       <w:r>
         <w:rPr>
@@ -289,8 +635,29 @@
           <w:sz w:val="32"/>
           <w:szCs w:val="32"/>
         </w:rPr>
-        <w:lastRenderedPageBreak/>
-        <w:t>Webpack is a modular build tool that has two sets of functionality — Loaders and Plugins. Loaders transform the source code of a module. For example, </w:t>
+        <w:t xml:space="preserve">Webpack is a modular build tool that has two sets of </w:t>
+      </w:r>
+      <w:proofErr w:type="gramStart"/>
+      <w:r>
+        <w:rPr>
+          <w:rFonts w:ascii="Georgia" w:hAnsi="Georgia"/>
+          <w:color w:val="292929"/>
+          <w:spacing w:val="-1"/>
+          <w:sz w:val="32"/>
+          <w:szCs w:val="32"/>
+        </w:rPr>
+        <w:t>functionality</w:t>
+      </w:r>
+      <w:proofErr w:type="gramEnd"/>
+      <w:r>
+        <w:rPr>
+          <w:rFonts w:ascii="Georgia" w:hAnsi="Georgia"/>
+          <w:color w:val="292929"/>
+          <w:spacing w:val="-1"/>
+          <w:sz w:val="32"/>
+          <w:szCs w:val="32"/>
+        </w:rPr>
+        <w:t xml:space="preserve"> — Loaders and Plugins. Loaders transform the source code of a module. For example, </w:t>
       </w:r>
       <w:r>
         <w:rPr>
@@ -366,8 +733,31 @@
           <w:sz w:val="32"/>
           <w:szCs w:val="32"/>
         </w:rPr>
-        <w:t> transpiles JS code given the presets. Plugins are the core of Webpack. They can do things that loaders can’t. For example, there is a plugin called </w:t>
-      </w:r>
+        <w:t> </w:t>
+      </w:r>
+      <w:proofErr w:type="spellStart"/>
+      <w:r>
+        <w:rPr>
+          <w:rFonts w:ascii="Georgia" w:hAnsi="Georgia"/>
+          <w:color w:val="292929"/>
+          <w:spacing w:val="-1"/>
+          <w:sz w:val="32"/>
+          <w:szCs w:val="32"/>
+        </w:rPr>
+        <w:t>transpiles</w:t>
+      </w:r>
+      <w:proofErr w:type="spellEnd"/>
+      <w:r>
+        <w:rPr>
+          <w:rFonts w:ascii="Georgia" w:hAnsi="Georgia"/>
+          <w:color w:val="292929"/>
+          <w:spacing w:val="-1"/>
+          <w:sz w:val="32"/>
+          <w:szCs w:val="32"/>
+        </w:rPr>
+        <w:t xml:space="preserve"> JS code given the presets. Plugins are the core of Webpack. They can do things that loaders can’t. For example, there is a plugin called </w:t>
+      </w:r>
+      <w:proofErr w:type="spellStart"/>
       <w:r>
         <w:rPr>
           <w:rStyle w:val="HTMLCode"/>
@@ -377,6 +767,7 @@
         </w:rPr>
         <w:t>UglifyJS</w:t>
       </w:r>
+      <w:proofErr w:type="spellEnd"/>
       <w:r>
         <w:rPr>
           <w:rFonts w:ascii="Georgia" w:hAnsi="Georgia"/>
@@ -408,10 +799,7 @@
         </w:rPr>
       </w:pPr>
     </w:p>
-    <w:p>
-      <w:bookmarkStart w:id="0" w:name="_GoBack"/>
-      <w:bookmarkEnd w:id="0"/>
-    </w:p>
+    <w:p/>
     <w:sectPr>
       <w:pgSz w:w="11906" w:h="16838"/>
       <w:pgMar w:top="1440" w:right="1440" w:bottom="1440" w:left="1440" w:header="708" w:footer="708" w:gutter="0"/>
@@ -423,7 +811,7 @@
 </file>
 
 <file path=word/styles.xml><?xml version="1.0" encoding="utf-8"?>
-<w:styles xmlns:mc="http://schemas.openxmlformats.org/markup-compatibility/2006" xmlns:r="http://schemas.openxmlformats.org/officeDocument/2006/relationships" xmlns:w="http://schemas.openxmlformats.org/wordprocessingml/2006/main" xmlns:w14="http://schemas.microsoft.com/office/word/2010/wordml" mc:Ignorable="w14">
+<w:styles xmlns:mc="http://schemas.openxmlformats.org/markup-compatibility/2006" xmlns:r="http://schemas.openxmlformats.org/officeDocument/2006/relationships" xmlns:w="http://schemas.openxmlformats.org/wordprocessingml/2006/main" xmlns:w14="http://schemas.microsoft.com/office/word/2010/wordml" xmlns:w15="http://schemas.microsoft.com/office/word/2012/wordml" xmlns:w16cex="http://schemas.microsoft.com/office/word/2018/wordml/cex" xmlns:w16cid="http://schemas.microsoft.com/office/word/2016/wordml/cid" xmlns:w16="http://schemas.microsoft.com/office/word/2018/wordml" xmlns:w16du="http://schemas.microsoft.com/office/word/2023/wordml/word16du" xmlns:w16sdtdh="http://schemas.microsoft.com/office/word/2020/wordml/sdtdatahash" xmlns:w16se="http://schemas.microsoft.com/office/word/2015/wordml/symex" mc:Ignorable="w14 w15 w16se w16cid w16 w16cex w16sdtdh w16du">
   <w:docDefaults>
     <w:rPrDefault>
       <w:rPr>
@@ -439,400 +827,383 @@
       </w:pPr>
     </w:pPrDefault>
   </w:docDefaults>
-  <w:latentStyles w:defLockedState="0" w:defUIPriority="99" w:defSemiHidden="1" w:defUnhideWhenUsed="1" w:defQFormat="0" w:count="267">
-    <w:lsdException w:name="Normal" w:semiHidden="0" w:uiPriority="0" w:unhideWhenUsed="0" w:qFormat="1"/>
-    <w:lsdException w:name="heading 1" w:semiHidden="0" w:uiPriority="9" w:unhideWhenUsed="0" w:qFormat="1"/>
-    <w:lsdException w:name="heading 2" w:uiPriority="9" w:qFormat="1"/>
-    <w:lsdException w:name="heading 3" w:uiPriority="9" w:qFormat="1"/>
-    <w:lsdException w:name="heading 4" w:uiPriority="9" w:qFormat="1"/>
-    <w:lsdException w:name="heading 5" w:uiPriority="9" w:qFormat="1"/>
-    <w:lsdException w:name="heading 6" w:uiPriority="9" w:qFormat="1"/>
-    <w:lsdException w:name="heading 7" w:uiPriority="9" w:qFormat="1"/>
-    <w:lsdException w:name="heading 8" w:uiPriority="9" w:qFormat="1"/>
-    <w:lsdException w:name="heading 9" w:uiPriority="9" w:qFormat="1"/>
-    <w:lsdException w:name="toc 1" w:uiPriority="39"/>
-    <w:lsdException w:name="toc 2" w:uiPriority="39"/>
-    <w:lsdException w:name="toc 3" w:uiPriority="39"/>
-    <w:lsdException w:name="toc 4" w:uiPriority="39"/>
-    <w:lsdException w:name="toc 5" w:uiPriority="39"/>
-    <w:lsdException w:name="toc 6" w:uiPriority="39"/>
-    <w:lsdException w:name="toc 7" w:uiPriority="39"/>
-    <w:lsdException w:name="toc 8" w:uiPriority="39"/>
-    <w:lsdException w:name="toc 9" w:uiPriority="39"/>
-    <w:lsdException w:name="caption" w:uiPriority="35" w:qFormat="1"/>
-    <w:lsdException w:name="Title" w:semiHidden="0" w:uiPriority="10" w:unhideWhenUsed="0" w:qFormat="1"/>
-    <w:lsdException w:name="Default Paragraph Font" w:uiPriority="1"/>
-    <w:lsdException w:name="Subtitle" w:semiHidden="0" w:uiPriority="11" w:unhideWhenUsed="0" w:qFormat="1"/>
-    <w:lsdException w:name="Strong" w:semiHidden="0" w:uiPriority="22" w:unhideWhenUsed="0" w:qFormat="1"/>
-    <w:lsdException w:name="Emphasis" w:semiHidden="0" w:uiPriority="20" w:unhideWhenUsed="0" w:qFormat="1"/>
-    <w:lsdException w:name="Table Grid" w:semiHidden="0" w:uiPriority="59" w:unhideWhenUsed="0"/>
-    <w:lsdException w:name="Placeholder Text" w:unhideWhenUsed="0"/>
-    <w:lsdException w:name="No Spacing" w:semiHidden="0" w:uiPriority="1" w:unhideWhenUsed="0" w:qFormat="1"/>
-    <w:lsdException w:name="Light Shading" w:semiHidden="0" w:uiPriority="60" w:unhideWhenUsed="0"/>
-    <w:lsdException w:name="Light List" w:semiHidden="0" w:uiPriority="61" w:unhideWhenUsed="0"/>
-    <w:lsdException w:name="Light Grid" w:semiHidden="0" w:uiPriority="62" w:unhideWhenUsed="0"/>
-    <w:lsdException w:name="Medium Shading 1" w:semiHidden="0" w:uiPriority="63" w:unhideWhenUsed="0"/>
-    <w:lsdException w:name="Medium Shading 2" w:semiHidden="0" w:uiPriority="64" w:unhideWhenUsed="0"/>
-    <w:lsdException w:name="Medium List 1" w:semiHidden="0" w:uiPriority="65" w:unhideWhenUsed="0"/>
-    <w:lsdException w:name="Medium List 2" w:semiHidden="0" w:uiPriority="66" w:unhideWhenUsed="0"/>
-    <w:lsdException w:name="Medium Grid 1" w:semiHidden="0" w:uiPriority="67" w:unhideWhenUsed="0"/>
-    <w:lsdException w:name="Medium Grid 2" w:semiHidden="0" w:uiPriority="68" w:unhideWhenUsed="0"/>
-    <w:lsdException w:name="Medium Grid 3" w:semiHidden="0" w:uiPriority="69" w:unhideWhenUsed="0"/>
-    <w:lsdException w:name="Dark List" w:semiHidden="0" w:uiPriority="70" w:unhideWhenUsed="0"/>
-    <w:lsdException w:name="Colorful Shading" w:semiHidden="0" w:uiPriority="71" w:unhideWhenUsed="0"/>
-    <w:lsdException w:name="Colorful List" w:semiHidden="0" w:uiPriority="72" w:unhideWhenUsed="0"/>
-    <w:lsdException w:name="Colorful Grid" w:semiHidden="0" w:uiPriority="73" w:unhideWhenUsed="0"/>
-    <w:lsdException w:name="Light Shading Accent 1" w:semiHidden="0" w:uiPriority="60" w:unhideWhenUsed="0"/>
-    <w:lsdException w:name="Light List Accent 1" w:semiHidden="0" w:uiPriority="61" w:unhideWhenUsed="0"/>
-    <w:lsdException w:name="Light Grid Accent 1" w:semiHidden="0" w:uiPriority="62" w:unhideWhenUsed="0"/>
-    <w:lsdException w:name="Medium Shading 1 Accent 1" w:semiHidden="0" w:uiPriority="63" w:unhideWhenUsed="0"/>
-    <w:lsdException w:name="Medium Shading 2 Accent 1" w:semiHidden="0" w:uiPriority="64" w:unhideWhenUsed="0"/>
-    <w:lsdException w:name="Medium List 1 Accent 1" w:semiHidden="0" w:uiPriority="65" w:unhideWhenUsed="0"/>
-    <w:lsdException w:name="Revision" w:unhideWhenUsed="0"/>
-    <w:lsdException w:name="List Paragraph" w:semiHidden="0" w:uiPriority="34" w:unhideWhenUsed="0" w:qFormat="1"/>
-    <w:lsdException w:name="Quote" w:semiHidden="0" w:uiPriority="29" w:unhideWhenUsed="0" w:qFormat="1"/>
-    <w:lsdException w:name="Intense Quote" w:semiHidden="0" w:uiPriority="30" w:unhideWhenUsed="0" w:qFormat="1"/>
-    <w:lsdException w:name="Medium List 2 Accent 1" w:semiHidden="0" w:uiPriority="66" w:unhideWhenUsed="0"/>
-    <w:lsdException w:name="Medium Grid 1 Accent 1" w:semiHidden="0" w:uiPriority="67" w:unhideWhenUsed="0"/>
-    <w:lsdException w:name="Medium Grid 2 Accent 1" w:semiHidden="0" w:uiPriority="68" w:unhideWhenUsed="0"/>
-    <w:lsdException w:name="Medium Grid 3 Accent 1" w:semiHidden="0" w:uiPriority="69" w:unhideWhenUsed="0"/>
-    <w:lsdException w:name="Dark List Accent 1" w:semiHidden="0" w:uiPriority="70" w:unhideWhenUsed="0"/>
-    <w:lsdException w:name="Colorful Shading Accent 1" w:semiHidden="0" w:uiPriority="71" w:unhideWhenUsed="0"/>
-    <w:lsdException w:name="Colorful List Accent 1" w:semiHidden="0" w:uiPriority="72" w:unhideWhenUsed="0"/>
-    <w:lsdException w:name="Colorful Grid Accent 1" w:semiHidden="0" w:uiPriority="73" w:unhideWhenUsed="0"/>
-    <w:lsdException w:name="Light Shading Accent 2" w:semiHidden="0" w:uiPriority="60" w:unhideWhenUsed="0"/>
-    <w:lsdException w:name="Light List Accent 2" w:semiHidden="0" w:uiPriority="61" w:unhideWhenUsed="0"/>
-    <w:lsdException w:name="Light Grid Accent 2" w:semiHidden="0" w:uiPriority="62" w:unhideWhenUsed="0"/>
-    <w:lsdException w:name="Medium Shading 1 Accent 2" w:semiHidden="0" w:uiPriority="63" w:unhideWhenUsed="0"/>
-    <w:lsdException w:name="Medium Shading 2 Accent 2" w:semiHidden="0" w:uiPriority="64" w:unhideWhenUsed="0"/>
-    <w:lsdException w:name="Medium List 1 Accent 2" w:semiHidden="0" w:uiPriority="65" w:unhideWhenUsed="0"/>
-    <w:lsdException w:name="Medium List 2 Accent 2" w:semiHidden="0" w:uiPriority="66" w:unhideWhenUsed="0"/>
-    <w:lsdException w:name="Medium Grid 1 Accent 2" w:semiHidden="0" w:uiPriority="67" w:unhideWhenUsed="0"/>
-    <w:lsdException w:name="Medium Grid 2 Accent 2" w:semiHidden="0" w:uiPriority="68" w:unhideWhenUsed="0"/>
-    <w:lsdException w:name="Medium Grid 3 Accent 2" w:semiHidden="0" w:uiPriority="69" w:unhideWhenUsed="0"/>
-    <w:lsdException w:name="Dark List Accent 2" w:semiHidden="0" w:uiPriority="70" w:unhideWhenUsed="0"/>
-    <w:lsdException w:name="Colorful Shading Accent 2" w:semiHidden="0" w:uiPriority="71" w:unhideWhenUsed="0"/>
-    <w:lsdException w:name="Colorful List Accent 2" w:semiHidden="0" w:uiPriority="72" w:unhideWhenUsed="0"/>
-    <w:lsdException w:name="Colorful Grid Accent 2" w:semiHidden="0" w:uiPriority="73" w:unhideWhenUsed="0"/>
-    <w:lsdException w:name="Light Shading Accent 3" w:semiHidden="0" w:uiPriority="60" w:unhideWhenUsed="0"/>
-    <w:lsdException w:name="Light List Accent 3" w:semiHidden="0" w:uiPriority="61" w:unhideWhenUsed="0"/>
-    <w:lsdException w:name="Light Grid Accent 3" w:semiHidden="0" w:uiPriority="62" w:unhideWhenUsed="0"/>
-    <w:lsdException w:name="Medium Shading 1 Accent 3" w:semiHidden="0" w:uiPriority="63" w:unhideWhenUsed="0"/>
-    <w:lsdException w:name="Medium Shading 2 Accent 3" w:semiHidden="0" w:uiPriority="64" w:unhideWhenUsed="0"/>
-    <w:lsdException w:name="Medium List 1 Accent 3" w:semiHidden="0" w:uiPriority="65" w:unhideWhenUsed="0"/>
-    <w:lsdException w:name="Medium List 2 Accent 3" w:semiHidden="0" w:uiPriority="66" w:unhideWhenUsed="0"/>
-    <w:lsdException w:name="Medium Grid 1 Accent 3" w:semiHidden="0" w:uiPriority="67" w:unhideWhenUsed="0"/>
-    <w:lsdException w:name="Medium Grid 2 Accent 3" w:semiHidden="0" w:uiPriority="68" w:unhideWhenUsed="0"/>
-    <w:lsdException w:name="Medium Grid 3 Accent 3" w:semiHidden="0" w:uiPriority="69" w:unhideWhenUsed="0"/>
-    <w:lsdException w:name="Dark List Accent 3" w:semiHidden="0" w:uiPriority="70" w:unhideWhenUsed="0"/>
-    <w:lsdException w:name="Colorful Shading Accent 3" w:semiHidden="0" w:uiPriority="71" w:unhideWhenUsed="0"/>
-    <w:lsdException w:name="Colorful List Accent 3" w:semiHidden="0" w:uiPriority="72" w:unhideWhenUsed="0"/>
-    <w:lsdException w:name="Colorful Grid Accent 3" w:semiHidden="0" w:uiPriority="73" w:unhideWhenUsed="0"/>
-    <w:lsdException w:name="Light Shading Accent 4" w:semiHidden="0" w:uiPriority="60" w:unhideWhenUsed="0"/>
-    <w:lsdException w:name="Light List Accent 4" w:semiHidden="0" w:uiPriority="61" w:unhideWhenUsed="0"/>
-    <w:lsdException w:name="Light Grid Accent 4" w:semiHidden="0" w:uiPriority="62" w:unhideWhenUsed="0"/>
-    <w:lsdException w:name="Medium Shading 1 Accent 4" w:semiHidden="0" w:uiPriority="63" w:unhideWhenUsed="0"/>
-    <w:lsdException w:name="Medium Shading 2 Accent 4" w:semiHidden="0" w:uiPriority="64" w:unhideWhenUsed="0"/>
-    <w:lsdException w:name="Medium List 1 Accent 4" w:semiHidden="0" w:uiPriority="65" w:unhideWhenUsed="0"/>
-    <w:lsdException w:name="Medium List 2 Accent 4" w:semiHidden="0" w:uiPriority="66" w:unhideWhenUsed="0"/>
-    <w:lsdException w:name="Medium Grid 1 Accent 4" w:semiHidden="0" w:uiPriority="67" w:unhideWhenUsed="0"/>
-    <w:lsdException w:name="Medium Grid 2 Accent 4" w:semiHidden="0" w:uiPriority="68" w:unhideWhenUsed="0"/>
-    <w:lsdException w:name="Medium Grid 3 Accent 4" w:semiHidden="0" w:uiPriority="69" w:unhideWhenUsed="0"/>
-    <w:lsdException w:name="Dark List Accent 4" w:semiHidden="0" w:uiPriority="70" w:unhideWhenUsed="0"/>
-    <w:lsdException w:name="Colorful Shading Accent 4" w:semiHidden="0" w:uiPriority="71" w:unhideWhenUsed="0"/>
-    <w:lsdException w:name="Colorful List Accent 4" w:semiHidden="0" w:uiPriority="72" w:unhideWhenUsed="0"/>
-    <w:lsdException w:name="Colorful Grid Accent 4" w:semiHidden="0" w:uiPriority="73" w:unhideWhenUsed="0"/>
-    <w:lsdException w:name="Light Shading Accent 5" w:semiHidden="0" w:uiPriority="60" w:unhideWhenUsed="0"/>
-    <w:lsdException w:name="Light List Accent 5" w:semiHidden="0" w:uiPriority="61" w:unhideWhenUsed="0"/>
-    <w:lsdException w:name="Light Grid Accent 5" w:semiHidden="0" w:uiPriority="62" w:unhideWhenUsed="0"/>
-    <w:lsdException w:name="Medium Shading 1 Accent 5" w:semiHidden="0" w:uiPriority="63" w:unhideWhenUsed="0"/>
-    <w:lsdException w:name="Medium Shading 2 Accent 5" w:semiHidden="0" w:uiPriority="64" w:unhideWhenUsed="0"/>
-    <w:lsdException w:name="Medium List 1 Accent 5" w:semiHidden="0" w:uiPriority="65" w:unhideWhenUsed="0"/>
-    <w:lsdException w:name="Medium List 2 Accent 5" w:semiHidden="0" w:uiPriority="66" w:unhideWhenUsed="0"/>
-    <w:lsdException w:name="Medium Grid 1 Accent 5" w:semiHidden="0" w:uiPriority="67" w:unhideWhenUsed="0"/>
-    <w:lsdException w:name="Medium Grid 2 Accent 5" w:semiHidden="0" w:uiPriority="68" w:unhideWhenUsed="0"/>
-    <w:lsdException w:name="Medium Grid 3 Accent 5" w:semiHidden="0" w:uiPriority="69" w:unhideWhenUsed="0"/>
-    <w:lsdException w:name="Dark List Accent 5" w:semiHidden="0" w:uiPriority="70" w:unhideWhenUsed="0"/>
-    <w:lsdException w:name="Colorful Shading Accent 5" w:semiHidden="0" w:uiPriority="71" w:unhideWhenUsed="0"/>
-    <w:lsdException w:name="Colorful List Accent 5" w:semiHidden="0" w:uiPriority="72" w:unhideWhenUsed="0"/>
-    <w:lsdException w:name="Colorful Grid Accent 5" w:semiHidden="0" w:uiPriority="73" w:unhideWhenUsed="0"/>
-    <w:lsdException w:name="Light Shading Accent 6" w:semiHidden="0" w:uiPriority="60" w:unhideWhenUsed="0"/>
-    <w:lsdException w:name="Light List Accent 6" w:semiHidden="0" w:uiPriority="61" w:unhideWhenUsed="0"/>
-    <w:lsdException w:name="Light Grid Accent 6" w:semiHidden="0" w:uiPriority="62" w:unhideWhenUsed="0"/>
-    <w:lsdException w:name="Medium Shading 1 Accent 6" w:semiHidden="0" w:uiPriority="63" w:unhideWhenUsed="0"/>
-    <w:lsdException w:name="Medium Shading 2 Accent 6" w:semiHidden="0" w:uiPriority="64" w:unhideWhenUsed="0"/>
-    <w:lsdException w:name="Medium List 1 Accent 6" w:semiHidden="0" w:uiPriority="65" w:unhideWhenUsed="0"/>
-    <w:lsdException w:name="Medium List 2 Accent 6" w:semiHidden="0" w:uiPriority="66" w:unhideWhenUsed="0"/>
-    <w:lsdException w:name="Medium Grid 1 Accent 6" w:semiHidden="0" w:uiPriority="67" w:unhideWhenUsed="0"/>
-    <w:lsdException w:name="Medium Grid 2 Accent 6" w:semiHidden="0" w:uiPriority="68" w:unhideWhenUsed="0"/>
-    <w:lsdException w:name="Medium Grid 3 Accent 6" w:semiHidden="0" w:uiPriority="69" w:unhideWhenUsed="0"/>
-    <w:lsdException w:name="Dark List Accent 6" w:semiHidden="0" w:uiPriority="70" w:unhideWhenUsed="0"/>
-    <w:lsdException w:name="Colorful Shading Accent 6" w:semiHidden="0" w:uiPriority="71" w:unhideWhenUsed="0"/>
-    <w:lsdException w:name="Colorful List Accent 6" w:semiHidden="0" w:uiPriority="72" w:unhideWhenUsed="0"/>
-    <w:lsdException w:name="Colorful Grid Accent 6" w:semiHidden="0" w:uiPriority="73" w:unhideWhenUsed="0"/>
-    <w:lsdException w:name="Subtle Emphasis" w:semiHidden="0" w:uiPriority="19" w:unhideWhenUsed="0" w:qFormat="1"/>
-    <w:lsdException w:name="Intense Emphasis" w:semiHidden="0" w:uiPriority="21" w:unhideWhenUsed="0" w:qFormat="1"/>
-    <w:lsdException w:name="Subtle Reference" w:semiHidden="0" w:uiPriority="31" w:unhideWhenUsed="0" w:qFormat="1"/>
-    <w:lsdException w:name="Intense Reference" w:semiHidden="0" w:uiPriority="32" w:unhideWhenUsed="0" w:qFormat="1"/>
-    <w:lsdException w:name="Book Title" w:semiHidden="0" w:uiPriority="33" w:unhideWhenUsed="0" w:qFormat="1"/>
-    <w:lsdException w:name="Bibliography" w:uiPriority="37"/>
-    <w:lsdException w:name="TOC Heading" w:uiPriority="39" w:qFormat="1"/>
-  </w:latentStyles>
-  <w:style w:type="paragraph" w:default="1" w:styleId="Normal">
-    <w:name w:val="Normal"/>
-    <w:qFormat/>
-    <w:rsid w:val="00755A34"/>
-  </w:style>
-  <w:style w:type="paragraph" w:styleId="Heading1">
-    <w:name w:val="heading 1"/>
-    <w:basedOn w:val="Normal"/>
-    <w:next w:val="Normal"/>
-    <w:link w:val="Heading1Char"/>
-    <w:uiPriority w:val="9"/>
-    <w:qFormat/>
-    <w:rsid w:val="00755A34"/>
-    <w:pPr>
-      <w:keepNext/>
-      <w:keepLines/>
-      <w:spacing w:before="480" w:after="0"/>
-      <w:outlineLvl w:val="0"/>
-    </w:pPr>
-    <w:rPr>
-      <w:rFonts w:asciiTheme="majorHAnsi" w:eastAsiaTheme="majorEastAsia" w:hAnsiTheme="majorHAnsi" w:cstheme="majorBidi"/>
-      <w:b/>
-      <w:bCs/>
-      <w:color w:val="365F91" w:themeColor="accent1" w:themeShade="BF"/>
-      <w:sz w:val="28"/>
-      <w:szCs w:val="28"/>
-    </w:rPr>
-  </w:style>
-  <w:style w:type="character" w:default="1" w:styleId="DefaultParagraphFont">
-    <w:name w:val="Default Paragraph Font"/>
-    <w:uiPriority w:val="1"/>
-    <w:semiHidden/>
-    <w:unhideWhenUsed/>
-  </w:style>
-  <w:style w:type="table" w:default="1" w:styleId="TableNormal">
-    <w:name w:val="Normal Table"/>
-    <w:uiPriority w:val="99"/>
-    <w:semiHidden/>
-    <w:unhideWhenUsed/>
-    <w:tblPr>
-      <w:tblInd w:w="0" w:type="dxa"/>
-      <w:tblCellMar>
-        <w:top w:w="0" w:type="dxa"/>
-        <w:left w:w="108" w:type="dxa"/>
-        <w:bottom w:w="0" w:type="dxa"/>
-        <w:right w:w="108" w:type="dxa"/>
-      </w:tblCellMar>
-    </w:tblPr>
-  </w:style>
-  <w:style w:type="numbering" w:default="1" w:styleId="NoList">
-    <w:name w:val="No List"/>
-    <w:uiPriority w:val="99"/>
-    <w:semiHidden/>
-    <w:unhideWhenUsed/>
-  </w:style>
-  <w:style w:type="character" w:customStyle="1" w:styleId="Heading1Char">
-    <w:name w:val="Heading 1 Char"/>
-    <w:basedOn w:val="DefaultParagraphFont"/>
-    <w:link w:val="Heading1"/>
-    <w:uiPriority w:val="9"/>
-    <w:rsid w:val="00755A34"/>
-    <w:rPr>
-      <w:rFonts w:asciiTheme="majorHAnsi" w:eastAsiaTheme="majorEastAsia" w:hAnsiTheme="majorHAnsi" w:cstheme="majorBidi"/>
-      <w:b/>
-      <w:bCs/>
-      <w:color w:val="365F91" w:themeColor="accent1" w:themeShade="BF"/>
-      <w:sz w:val="28"/>
-      <w:szCs w:val="28"/>
-    </w:rPr>
-  </w:style>
-  <w:style w:type="character" w:styleId="HTMLCode">
-    <w:name w:val="HTML Code"/>
-    <w:basedOn w:val="DefaultParagraphFont"/>
-    <w:uiPriority w:val="99"/>
-    <w:semiHidden/>
-    <w:unhideWhenUsed/>
-    <w:rsid w:val="00755A34"/>
-    <w:rPr>
-      <w:rFonts w:ascii="Courier New" w:eastAsia="Times New Roman" w:hAnsi="Courier New" w:cs="Courier New"/>
-      <w:sz w:val="20"/>
-      <w:szCs w:val="20"/>
-    </w:rPr>
-  </w:style>
-  <w:style w:type="paragraph" w:customStyle="1" w:styleId="ht">
-    <w:name w:val="ht"/>
-    <w:basedOn w:val="Normal"/>
-    <w:rsid w:val="00755A34"/>
-    <w:pPr>
-      <w:spacing w:before="100" w:beforeAutospacing="1" w:after="100" w:afterAutospacing="1" w:line="240" w:lineRule="auto"/>
-    </w:pPr>
-    <w:rPr>
-      <w:rFonts w:ascii="Times New Roman" w:eastAsia="Times New Roman" w:hAnsi="Times New Roman" w:cs="Times New Roman"/>
-      <w:sz w:val="24"/>
-      <w:szCs w:val="24"/>
-      <w:lang w:eastAsia="en-IN"/>
-    </w:rPr>
-  </w:style>
-</w:styles>
-</file>
-
-<file path=word/stylesWithEffects.xml><?xml version="1.0" encoding="utf-8"?>
-<w:styles xmlns:wpc="http://schemas.microsoft.com/office/word/2010/wordprocessingCanvas" xmlns:mc="http://schemas.openxmlformats.org/markup-compatibility/2006" xmlns:o="urn:schemas-microsoft-com:office:office" xmlns:r="http://schemas.openxmlformats.org/officeDocument/2006/relationships" xmlns:m="http://schemas.openxmlformats.org/officeDocument/2006/math" xmlns:v="urn:schemas-microsoft-com:vml" xmlns:wp14="http://schemas.microsoft.com/office/word/2010/wordprocessingDrawing" xmlns:wp="http://schemas.openxmlformats.org/drawingml/2006/wordprocessingDrawing" xmlns:w10="urn:schemas-microsoft-com:office:word" xmlns:w="http://schemas.openxmlformats.org/wordprocessingml/2006/main" xmlns:w14="http://schemas.microsoft.com/office/word/2010/wordml" xmlns:wpg="http://schemas.microsoft.com/office/word/2010/wordprocessingGroup" xmlns:wpi="http://schemas.microsoft.com/office/word/2010/wordprocessingInk" xmlns:wne="http://schemas.microsoft.com/office/word/2006/wordml" xmlns:wps="http://schemas.microsoft.com/office/word/2010/wordprocessingShape" mc:Ignorable="w14 wp14">
-  <w:docDefaults>
-    <w:rPrDefault>
-      <w:rPr>
-        <w:rFonts w:asciiTheme="minorHAnsi" w:eastAsiaTheme="minorHAnsi" w:hAnsiTheme="minorHAnsi" w:cstheme="minorBidi"/>
-        <w:sz w:val="22"/>
-        <w:szCs w:val="22"/>
-        <w:lang w:val="en-IN" w:eastAsia="en-US" w:bidi="ar-SA"/>
-      </w:rPr>
-    </w:rPrDefault>
-    <w:pPrDefault>
-      <w:pPr>
-        <w:spacing w:after="200" w:line="276" w:lineRule="auto"/>
-      </w:pPr>
-    </w:pPrDefault>
-  </w:docDefaults>
-  <w:latentStyles w:defLockedState="0" w:defUIPriority="99" w:defSemiHidden="1" w:defUnhideWhenUsed="1" w:defQFormat="0" w:count="267">
-    <w:lsdException w:name="Normal" w:semiHidden="0" w:uiPriority="0" w:unhideWhenUsed="0" w:qFormat="1"/>
-    <w:lsdException w:name="heading 1" w:semiHidden="0" w:uiPriority="9" w:unhideWhenUsed="0" w:qFormat="1"/>
-    <w:lsdException w:name="heading 2" w:uiPriority="9" w:qFormat="1"/>
-    <w:lsdException w:name="heading 3" w:uiPriority="9" w:qFormat="1"/>
-    <w:lsdException w:name="heading 4" w:uiPriority="9" w:qFormat="1"/>
-    <w:lsdException w:name="heading 5" w:uiPriority="9" w:qFormat="1"/>
-    <w:lsdException w:name="heading 6" w:uiPriority="9" w:qFormat="1"/>
-    <w:lsdException w:name="heading 7" w:uiPriority="9" w:qFormat="1"/>
-    <w:lsdException w:name="heading 8" w:uiPriority="9" w:qFormat="1"/>
-    <w:lsdException w:name="heading 9" w:uiPriority="9" w:qFormat="1"/>
-    <w:lsdException w:name="toc 1" w:uiPriority="39"/>
-    <w:lsdException w:name="toc 2" w:uiPriority="39"/>
-    <w:lsdException w:name="toc 3" w:uiPriority="39"/>
-    <w:lsdException w:name="toc 4" w:uiPriority="39"/>
-    <w:lsdException w:name="toc 5" w:uiPriority="39"/>
-    <w:lsdException w:name="toc 6" w:uiPriority="39"/>
-    <w:lsdException w:name="toc 7" w:uiPriority="39"/>
-    <w:lsdException w:name="toc 8" w:uiPriority="39"/>
-    <w:lsdException w:name="toc 9" w:uiPriority="39"/>
-    <w:lsdException w:name="caption" w:uiPriority="35" w:qFormat="1"/>
-    <w:lsdException w:name="Title" w:semiHidden="0" w:uiPriority="10" w:unhideWhenUsed="0" w:qFormat="1"/>
-    <w:lsdException w:name="Default Paragraph Font" w:uiPriority="1"/>
-    <w:lsdException w:name="Subtitle" w:semiHidden="0" w:uiPriority="11" w:unhideWhenUsed="0" w:qFormat="1"/>
-    <w:lsdException w:name="Strong" w:semiHidden="0" w:uiPriority="22" w:unhideWhenUsed="0" w:qFormat="1"/>
-    <w:lsdException w:name="Emphasis" w:semiHidden="0" w:uiPriority="20" w:unhideWhenUsed="0" w:qFormat="1"/>
-    <w:lsdException w:name="Table Grid" w:semiHidden="0" w:uiPriority="59" w:unhideWhenUsed="0"/>
-    <w:lsdException w:name="Placeholder Text" w:unhideWhenUsed="0"/>
-    <w:lsdException w:name="No Spacing" w:semiHidden="0" w:uiPriority="1" w:unhideWhenUsed="0" w:qFormat="1"/>
-    <w:lsdException w:name="Light Shading" w:semiHidden="0" w:uiPriority="60" w:unhideWhenUsed="0"/>
-    <w:lsdException w:name="Light List" w:semiHidden="0" w:uiPriority="61" w:unhideWhenUsed="0"/>
-    <w:lsdException w:name="Light Grid" w:semiHidden="0" w:uiPriority="62" w:unhideWhenUsed="0"/>
-    <w:lsdException w:name="Medium Shading 1" w:semiHidden="0" w:uiPriority="63" w:unhideWhenUsed="0"/>
-    <w:lsdException w:name="Medium Shading 2" w:semiHidden="0" w:uiPriority="64" w:unhideWhenUsed="0"/>
-    <w:lsdException w:name="Medium List 1" w:semiHidden="0" w:uiPriority="65" w:unhideWhenUsed="0"/>
-    <w:lsdException w:name="Medium List 2" w:semiHidden="0" w:uiPriority="66" w:unhideWhenUsed="0"/>
-    <w:lsdException w:name="Medium Grid 1" w:semiHidden="0" w:uiPriority="67" w:unhideWhenUsed="0"/>
-    <w:lsdException w:name="Medium Grid 2" w:semiHidden="0" w:uiPriority="68" w:unhideWhenUsed="0"/>
-    <w:lsdException w:name="Medium Grid 3" w:semiHidden="0" w:uiPriority="69" w:unhideWhenUsed="0"/>
-    <w:lsdException w:name="Dark List" w:semiHidden="0" w:uiPriority="70" w:unhideWhenUsed="0"/>
-    <w:lsdException w:name="Colorful Shading" w:semiHidden="0" w:uiPriority="71" w:unhideWhenUsed="0"/>
-    <w:lsdException w:name="Colorful List" w:semiHidden="0" w:uiPriority="72" w:unhideWhenUsed="0"/>
-    <w:lsdException w:name="Colorful Grid" w:semiHidden="0" w:uiPriority="73" w:unhideWhenUsed="0"/>
-    <w:lsdException w:name="Light Shading Accent 1" w:semiHidden="0" w:uiPriority="60" w:unhideWhenUsed="0"/>
-    <w:lsdException w:name="Light List Accent 1" w:semiHidden="0" w:uiPriority="61" w:unhideWhenUsed="0"/>
-    <w:lsdException w:name="Light Grid Accent 1" w:semiHidden="0" w:uiPriority="62" w:unhideWhenUsed="0"/>
-    <w:lsdException w:name="Medium Shading 1 Accent 1" w:semiHidden="0" w:uiPriority="63" w:unhideWhenUsed="0"/>
-    <w:lsdException w:name="Medium Shading 2 Accent 1" w:semiHidden="0" w:uiPriority="64" w:unhideWhenUsed="0"/>
-    <w:lsdException w:name="Medium List 1 Accent 1" w:semiHidden="0" w:uiPriority="65" w:unhideWhenUsed="0"/>
-    <w:lsdException w:name="Revision" w:unhideWhenUsed="0"/>
-    <w:lsdException w:name="List Paragraph" w:semiHidden="0" w:uiPriority="34" w:unhideWhenUsed="0" w:qFormat="1"/>
-    <w:lsdException w:name="Quote" w:semiHidden="0" w:uiPriority="29" w:unhideWhenUsed="0" w:qFormat="1"/>
-    <w:lsdException w:name="Intense Quote" w:semiHidden="0" w:uiPriority="30" w:unhideWhenUsed="0" w:qFormat="1"/>
-    <w:lsdException w:name="Medium List 2 Accent 1" w:semiHidden="0" w:uiPriority="66" w:unhideWhenUsed="0"/>
-    <w:lsdException w:name="Medium Grid 1 Accent 1" w:semiHidden="0" w:uiPriority="67" w:unhideWhenUsed="0"/>
-    <w:lsdException w:name="Medium Grid 2 Accent 1" w:semiHidden="0" w:uiPriority="68" w:unhideWhenUsed="0"/>
-    <w:lsdException w:name="Medium Grid 3 Accent 1" w:semiHidden="0" w:uiPriority="69" w:unhideWhenUsed="0"/>
-    <w:lsdException w:name="Dark List Accent 1" w:semiHidden="0" w:uiPriority="70" w:unhideWhenUsed="0"/>
-    <w:lsdException w:name="Colorful Shading Accent 1" w:semiHidden="0" w:uiPriority="71" w:unhideWhenUsed="0"/>
-    <w:lsdException w:name="Colorful List Accent 1" w:semiHidden="0" w:uiPriority="72" w:unhideWhenUsed="0"/>
-    <w:lsdException w:name="Colorful Grid Accent 1" w:semiHidden="0" w:uiPriority="73" w:unhideWhenUsed="0"/>
-    <w:lsdException w:name="Light Shading Accent 2" w:semiHidden="0" w:uiPriority="60" w:unhideWhenUsed="0"/>
-    <w:lsdException w:name="Light List Accent 2" w:semiHidden="0" w:uiPriority="61" w:unhideWhenUsed="0"/>
-    <w:lsdException w:name="Light Grid Accent 2" w:semiHidden="0" w:uiPriority="62" w:unhideWhenUsed="0"/>
-    <w:lsdException w:name="Medium Shading 1 Accent 2" w:semiHidden="0" w:uiPriority="63" w:unhideWhenUsed="0"/>
-    <w:lsdException w:name="Medium Shading 2 Accent 2" w:semiHidden="0" w:uiPriority="64" w:unhideWhenUsed="0"/>
-    <w:lsdException w:name="Medium List 1 Accent 2" w:semiHidden="0" w:uiPriority="65" w:unhideWhenUsed="0"/>
-    <w:lsdException w:name="Medium List 2 Accent 2" w:semiHidden="0" w:uiPriority="66" w:unhideWhenUsed="0"/>
-    <w:lsdException w:name="Medium Grid 1 Accent 2" w:semiHidden="0" w:uiPriority="67" w:unhideWhenUsed="0"/>
-    <w:lsdException w:name="Medium Grid 2 Accent 2" w:semiHidden="0" w:uiPriority="68" w:unhideWhenUsed="0"/>
-    <w:lsdException w:name="Medium Grid 3 Accent 2" w:semiHidden="0" w:uiPriority="69" w:unhideWhenUsed="0"/>
-    <w:lsdException w:name="Dark List Accent 2" w:semiHidden="0" w:uiPriority="70" w:unhideWhenUsed="0"/>
-    <w:lsdException w:name="Colorful Shading Accent 2" w:semiHidden="0" w:uiPriority="71" w:unhideWhenUsed="0"/>
-    <w:lsdException w:name="Colorful List Accent 2" w:semiHidden="0" w:uiPriority="72" w:unhideWhenUsed="0"/>
-    <w:lsdException w:name="Colorful Grid Accent 2" w:semiHidden="0" w:uiPriority="73" w:unhideWhenUsed="0"/>
-    <w:lsdException w:name="Light Shading Accent 3" w:semiHidden="0" w:uiPriority="60" w:unhideWhenUsed="0"/>
-    <w:lsdException w:name="Light List Accent 3" w:semiHidden="0" w:uiPriority="61" w:unhideWhenUsed="0"/>
-    <w:lsdException w:name="Light Grid Accent 3" w:semiHidden="0" w:uiPriority="62" w:unhideWhenUsed="0"/>
-    <w:lsdException w:name="Medium Shading 1 Accent 3" w:semiHidden="0" w:uiPriority="63" w:unhideWhenUsed="0"/>
-    <w:lsdException w:name="Medium Shading 2 Accent 3" w:semiHidden="0" w:uiPriority="64" w:unhideWhenUsed="0"/>
-    <w:lsdException w:name="Medium List 1 Accent 3" w:semiHidden="0" w:uiPriority="65" w:unhideWhenUsed="0"/>
-    <w:lsdException w:name="Medium List 2 Accent 3" w:semiHidden="0" w:uiPriority="66" w:unhideWhenUsed="0"/>
-    <w:lsdException w:name="Medium Grid 1 Accent 3" w:semiHidden="0" w:uiPriority="67" w:unhideWhenUsed="0"/>
-    <w:lsdException w:name="Medium Grid 2 Accent 3" w:semiHidden="0" w:uiPriority="68" w:unhideWhenUsed="0"/>
-    <w:lsdException w:name="Medium Grid 3 Accent 3" w:semiHidden="0" w:uiPriority="69" w:unhideWhenUsed="0"/>
-    <w:lsdException w:name="Dark List Accent 3" w:semiHidden="0" w:uiPriority="70" w:unhideWhenUsed="0"/>
-    <w:lsdException w:name="Colorful Shading Accent 3" w:semiHidden="0" w:uiPriority="71" w:unhideWhenUsed="0"/>
-    <w:lsdException w:name="Colorful List Accent 3" w:semiHidden="0" w:uiPriority="72" w:unhideWhenUsed="0"/>
-    <w:lsdException w:name="Colorful Grid Accent 3" w:semiHidden="0" w:uiPriority="73" w:unhideWhenUsed="0"/>
-    <w:lsdException w:name="Light Shading Accent 4" w:semiHidden="0" w:uiPriority="60" w:unhideWhenUsed="0"/>
-    <w:lsdException w:name="Light List Accent 4" w:semiHidden="0" w:uiPriority="61" w:unhideWhenUsed="0"/>
-    <w:lsdException w:name="Light Grid Accent 4" w:semiHidden="0" w:uiPriority="62" w:unhideWhenUsed="0"/>
-    <w:lsdException w:name="Medium Shading 1 Accent 4" w:semiHidden="0" w:uiPriority="63" w:unhideWhenUsed="0"/>
-    <w:lsdException w:name="Medium Shading 2 Accent 4" w:semiHidden="0" w:uiPriority="64" w:unhideWhenUsed="0"/>
-    <w:lsdException w:name="Medium List 1 Accent 4" w:semiHidden="0" w:uiPriority="65" w:unhideWhenUsed="0"/>
-    <w:lsdException w:name="Medium List 2 Accent 4" w:semiHidden="0" w:uiPriority="66" w:unhideWhenUsed="0"/>
-    <w:lsdException w:name="Medium Grid 1 Accent 4" w:semiHidden="0" w:uiPriority="67" w:unhideWhenUsed="0"/>
-    <w:lsdException w:name="Medium Grid 2 Accent 4" w:semiHidden="0" w:uiPriority="68" w:unhideWhenUsed="0"/>
-    <w:lsdException w:name="Medium Grid 3 Accent 4" w:semiHidden="0" w:uiPriority="69" w:unhideWhenUsed="0"/>
-    <w:lsdException w:name="Dark List Accent 4" w:semiHidden="0" w:uiPriority="70" w:unhideWhenUsed="0"/>
-    <w:lsdException w:name="Colorful Shading Accent 4" w:semiHidden="0" w:uiPriority="71" w:unhideWhenUsed="0"/>
-    <w:lsdException w:name="Colorful List Accent 4" w:semiHidden="0" w:uiPriority="72" w:unhideWhenUsed="0"/>
-    <w:lsdException w:name="Colorful Grid Accent 4" w:semiHidden="0" w:uiPriority="73" w:unhideWhenUsed="0"/>
-    <w:lsdException w:name="Light Shading Accent 5" w:semiHidden="0" w:uiPriority="60" w:unhideWhenUsed="0"/>
-    <w:lsdException w:name="Light List Accent 5" w:semiHidden="0" w:uiPriority="61" w:unhideWhenUsed="0"/>
-    <w:lsdException w:name="Light Grid Accent 5" w:semiHidden="0" w:uiPriority="62" w:unhideWhenUsed="0"/>
-    <w:lsdException w:name="Medium Shading 1 Accent 5" w:semiHidden="0" w:uiPriority="63" w:unhideWhenUsed="0"/>
-    <w:lsdException w:name="Medium Shading 2 Accent 5" w:semiHidden="0" w:uiPriority="64" w:unhideWhenUsed="0"/>
-    <w:lsdException w:name="Medium List 1 Accent 5" w:semiHidden="0" w:uiPriority="65" w:unhideWhenUsed="0"/>
-    <w:lsdException w:name="Medium List 2 Accent 5" w:semiHidden="0" w:uiPriority="66" w:unhideWhenUsed="0"/>
-    <w:lsdException w:name="Medium Grid 1 Accent 5" w:semiHidden="0" w:uiPriority="67" w:unhideWhenUsed="0"/>
-    <w:lsdException w:name="Medium Grid 2 Accent 5" w:semiHidden="0" w:uiPriority="68" w:unhideWhenUsed="0"/>
-    <w:lsdException w:name="Medium Grid 3 Accent 5" w:semiHidden="0" w:uiPriority="69" w:unhideWhenUsed="0"/>
-    <w:lsdException w:name="Dark List Accent 5" w:semiHidden="0" w:uiPriority="70" w:unhideWhenUsed="0"/>
-    <w:lsdException w:name="Colorful Shading Accent 5" w:semiHidden="0" w:uiPriority="71" w:unhideWhenUsed="0"/>
-    <w:lsdException w:name="Colorful List Accent 5" w:semiHidden="0" w:uiPriority="72" w:unhideWhenUsed="0"/>
-    <w:lsdException w:name="Colorful Grid Accent 5" w:semiHidden="0" w:uiPriority="73" w:unhideWhenUsed="0"/>
-    <w:lsdException w:name="Light Shading Accent 6" w:semiHidden="0" w:uiPriority="60" w:unhideWhenUsed="0"/>
-    <w:lsdException w:name="Light List Accent 6" w:semiHidden="0" w:uiPriority="61" w:unhideWhenUsed="0"/>
-    <w:lsdException w:name="Light Grid Accent 6" w:semiHidden="0" w:uiPriority="62" w:unhideWhenUsed="0"/>
-    <w:lsdException w:name="Medium Shading 1 Accent 6" w:semiHidden="0" w:uiPriority="63" w:unhideWhenUsed="0"/>
-    <w:lsdException w:name="Medium Shading 2 Accent 6" w:semiHidden="0" w:uiPriority="64" w:unhideWhenUsed="0"/>
-    <w:lsdException w:name="Medium List 1 Accent 6" w:semiHidden="0" w:uiPriority="65" w:unhideWhenUsed="0"/>
-    <w:lsdException w:name="Medium List 2 Accent 6" w:semiHidden="0" w:uiPriority="66" w:unhideWhenUsed="0"/>
-    <w:lsdException w:name="Medium Grid 1 Accent 6" w:semiHidden="0" w:uiPriority="67" w:unhideWhenUsed="0"/>
-    <w:lsdException w:name="Medium Grid 2 Accent 6" w:semiHidden="0" w:uiPriority="68" w:unhideWhenUsed="0"/>
-    <w:lsdException w:name="Medium Grid 3 Accent 6" w:semiHidden="0" w:uiPriority="69" w:unhideWhenUsed="0"/>
-    <w:lsdException w:name="Dark List Accent 6" w:semiHidden="0" w:uiPriority="70" w:unhideWhenUsed="0"/>
-    <w:lsdException w:name="Colorful Shading Accent 6" w:semiHidden="0" w:uiPriority="71" w:unhideWhenUsed="0"/>
-    <w:lsdException w:name="Colorful List Accent 6" w:semiHidden="0" w:uiPriority="72" w:unhideWhenUsed="0"/>
-    <w:lsdException w:name="Colorful Grid Accent 6" w:semiHidden="0" w:uiPriority="73" w:unhideWhenUsed="0"/>
-    <w:lsdException w:name="Subtle Emphasis" w:semiHidden="0" w:uiPriority="19" w:unhideWhenUsed="0" w:qFormat="1"/>
-    <w:lsdException w:name="Intense Emphasis" w:semiHidden="0" w:uiPriority="21" w:unhideWhenUsed="0" w:qFormat="1"/>
-    <w:lsdException w:name="Subtle Reference" w:semiHidden="0" w:uiPriority="31" w:unhideWhenUsed="0" w:qFormat="1"/>
-    <w:lsdException w:name="Intense Reference" w:semiHidden="0" w:uiPriority="32" w:unhideWhenUsed="0" w:qFormat="1"/>
-    <w:lsdException w:name="Book Title" w:semiHidden="0" w:uiPriority="33" w:unhideWhenUsed="0" w:qFormat="1"/>
-    <w:lsdException w:name="Bibliography" w:uiPriority="37"/>
-    <w:lsdException w:name="TOC Heading" w:uiPriority="39" w:qFormat="1"/>
+  <w:latentStyles w:defLockedState="0" w:defUIPriority="99" w:defSemiHidden="0" w:defUnhideWhenUsed="0" w:defQFormat="0" w:count="376">
+    <w:lsdException w:name="Normal" w:uiPriority="0" w:qFormat="1"/>
+    <w:lsdException w:name="heading 1" w:uiPriority="9" w:qFormat="1"/>
+    <w:lsdException w:name="heading 2" w:semiHidden="1" w:uiPriority="9" w:unhideWhenUsed="1" w:qFormat="1"/>
+    <w:lsdException w:name="heading 3" w:semiHidden="1" w:uiPriority="9" w:unhideWhenUsed="1" w:qFormat="1"/>
+    <w:lsdException w:name="heading 4" w:semiHidden="1" w:uiPriority="9" w:unhideWhenUsed="1" w:qFormat="1"/>
+    <w:lsdException w:name="heading 5" w:semiHidden="1" w:uiPriority="9" w:unhideWhenUsed="1" w:qFormat="1"/>
+    <w:lsdException w:name="heading 6" w:semiHidden="1" w:uiPriority="9" w:unhideWhenUsed="1" w:qFormat="1"/>
+    <w:lsdException w:name="heading 7" w:semiHidden="1" w:uiPriority="9" w:unhideWhenUsed="1" w:qFormat="1"/>
+    <w:lsdException w:name="heading 8" w:semiHidden="1" w:uiPriority="9" w:unhideWhenUsed="1" w:qFormat="1"/>
+    <w:lsdException w:name="heading 9" w:semiHidden="1" w:uiPriority="9" w:unhideWhenUsed="1" w:qFormat="1"/>
+    <w:lsdException w:name="index 1" w:semiHidden="1" w:unhideWhenUsed="1"/>
+    <w:lsdException w:name="index 2" w:semiHidden="1" w:unhideWhenUsed="1"/>
+    <w:lsdException w:name="index 3" w:semiHidden="1" w:unhideWhenUsed="1"/>
+    <w:lsdException w:name="index 4" w:semiHidden="1" w:unhideWhenUsed="1"/>
+    <w:lsdException w:name="index 5" w:semiHidden="1" w:unhideWhenUsed="1"/>
+    <w:lsdException w:name="index 6" w:semiHidden="1" w:unhideWhenUsed="1"/>
+    <w:lsdException w:name="index 7" w:semiHidden="1" w:unhideWhenUsed="1"/>
+    <w:lsdException w:name="index 8" w:semiHidden="1" w:unhideWhenUsed="1"/>
+    <w:lsdException w:name="index 9" w:semiHidden="1" w:unhideWhenUsed="1"/>
+    <w:lsdException w:name="toc 1" w:semiHidden="1" w:uiPriority="39" w:unhideWhenUsed="1"/>
+    <w:lsdException w:name="toc 2" w:semiHidden="1" w:uiPriority="39" w:unhideWhenUsed="1"/>
+    <w:lsdException w:name="toc 3" w:semiHidden="1" w:uiPriority="39" w:unhideWhenUsed="1"/>
+    <w:lsdException w:name="toc 4" w:semiHidden="1" w:uiPriority="39" w:unhideWhenUsed="1"/>
+    <w:lsdException w:name="toc 5" w:semiHidden="1" w:uiPriority="39" w:unhideWhenUsed="1"/>
+    <w:lsdException w:name="toc 6" w:semiHidden="1" w:uiPriority="39" w:unhideWhenUsed="1"/>
+    <w:lsdException w:name="toc 7" w:semiHidden="1" w:uiPriority="39" w:unhideWhenUsed="1"/>
+    <w:lsdException w:name="toc 8" w:semiHidden="1" w:uiPriority="39" w:unhideWhenUsed="1"/>
+    <w:lsdException w:name="toc 9" w:semiHidden="1" w:uiPriority="39" w:unhideWhenUsed="1"/>
+    <w:lsdException w:name="Normal Indent" w:semiHidden="1" w:unhideWhenUsed="1"/>
+    <w:lsdException w:name="footnote text" w:semiHidden="1" w:unhideWhenUsed="1"/>
+    <w:lsdException w:name="annotation text" w:semiHidden="1" w:unhideWhenUsed="1"/>
+    <w:lsdException w:name="header" w:semiHidden="1" w:unhideWhenUsed="1"/>
+    <w:lsdException w:name="footer" w:semiHidden="1" w:unhideWhenUsed="1"/>
+    <w:lsdException w:name="index heading" w:semiHidden="1" w:unhideWhenUsed="1"/>
+    <w:lsdException w:name="caption" w:semiHidden="1" w:uiPriority="35" w:unhideWhenUsed="1" w:qFormat="1"/>
+    <w:lsdException w:name="table of figures" w:semiHidden="1" w:unhideWhenUsed="1"/>
+    <w:lsdException w:name="envelope address" w:semiHidden="1" w:unhideWhenUsed="1"/>
+    <w:lsdException w:name="envelope return" w:semiHidden="1" w:unhideWhenUsed="1"/>
+    <w:lsdException w:name="footnote reference" w:semiHidden="1" w:unhideWhenUsed="1"/>
+    <w:lsdException w:name="annotation reference" w:semiHidden="1" w:unhideWhenUsed="1"/>
+    <w:lsdException w:name="line number" w:semiHidden="1" w:unhideWhenUsed="1"/>
+    <w:lsdException w:name="page number" w:semiHidden="1" w:unhideWhenUsed="1"/>
+    <w:lsdException w:name="endnote reference" w:semiHidden="1" w:unhideWhenUsed="1"/>
+    <w:lsdException w:name="endnote text" w:semiHidden="1" w:unhideWhenUsed="1"/>
+    <w:lsdException w:name="table of authorities" w:semiHidden="1" w:unhideWhenUsed="1"/>
+    <w:lsdException w:name="macro" w:semiHidden="1" w:unhideWhenUsed="1"/>
+    <w:lsdException w:name="toa heading" w:semiHidden="1" w:unhideWhenUsed="1"/>
+    <w:lsdException w:name="List" w:semiHidden="1" w:unhideWhenUsed="1"/>
+    <w:lsdException w:name="List Bullet" w:semiHidden="1" w:unhideWhenUsed="1"/>
+    <w:lsdException w:name="List Number" w:semiHidden="1" w:unhideWhenUsed="1"/>
+    <w:lsdException w:name="List 2" w:semiHidden="1" w:unhideWhenUsed="1"/>
+    <w:lsdException w:name="List 3" w:semiHidden="1" w:unhideWhenUsed="1"/>
+    <w:lsdException w:name="List 4" w:semiHidden="1" w:unhideWhenUsed="1"/>
+    <w:lsdException w:name="List 5" w:semiHidden="1" w:unhideWhenUsed="1"/>
+    <w:lsdException w:name="List Bullet 2" w:semiHidden="1" w:unhideWhenUsed="1"/>
+    <w:lsdException w:name="List Bullet 3" w:semiHidden="1" w:unhideWhenUsed="1"/>
+    <w:lsdException w:name="List Bullet 4" w:semiHidden="1" w:unhideWhenUsed="1"/>
+    <w:lsdException w:name="List Bullet 5" w:semiHidden="1" w:unhideWhenUsed="1"/>
+    <w:lsdException w:name="List Number 2" w:semiHidden="1" w:unhideWhenUsed="1"/>
+    <w:lsdException w:name="List Number 3" w:semiHidden="1" w:unhideWhenUsed="1"/>
+    <w:lsdException w:name="List Number 4" w:semiHidden="1" w:unhideWhenUsed="1"/>
+    <w:lsdException w:name="List Number 5" w:semiHidden="1" w:unhideWhenUsed="1"/>
+    <w:lsdException w:name="Title" w:uiPriority="10" w:qFormat="1"/>
+    <w:lsdException w:name="Closing" w:semiHidden="1" w:unhideWhenUsed="1"/>
+    <w:lsdException w:name="Signature" w:semiHidden="1" w:unhideWhenUsed="1"/>
+    <w:lsdException w:name="Default Paragraph Font" w:semiHidden="1" w:uiPriority="1" w:unhideWhenUsed="1"/>
+    <w:lsdException w:name="Body Text" w:semiHidden="1" w:unhideWhenUsed="1"/>
+    <w:lsdException w:name="Body Text Indent" w:semiHidden="1" w:unhideWhenUsed="1"/>
+    <w:lsdException w:name="List Continue" w:semiHidden="1" w:unhideWhenUsed="1"/>
+    <w:lsdException w:name="List Continue 2" w:semiHidden="1" w:unhideWhenUsed="1"/>
+    <w:lsdException w:name="List Continue 3" w:semiHidden="1" w:unhideWhenUsed="1"/>
+    <w:lsdException w:name="List Continue 4" w:semiHidden="1" w:unhideWhenUsed="1"/>
+    <w:lsdException w:name="List Continue 5" w:semiHidden="1" w:unhideWhenUsed="1"/>
+    <w:lsdException w:name="Message Header" w:semiHidden="1" w:unhideWhenUsed="1"/>
+    <w:lsdException w:name="Subtitle" w:uiPriority="11" w:qFormat="1"/>
+    <w:lsdException w:name="Salutation" w:semiHidden="1" w:unhideWhenUsed="1"/>
+    <w:lsdException w:name="Date" w:semiHidden="1" w:unhideWhenUsed="1"/>
+    <w:lsdException w:name="Body Text First Indent" w:semiHidden="1" w:unhideWhenUsed="1"/>
+    <w:lsdException w:name="Body Text First Indent 2" w:semiHidden="1" w:unhideWhenUsed="1"/>
+    <w:lsdException w:name="Note Heading" w:semiHidden="1" w:unhideWhenUsed="1"/>
+    <w:lsdException w:name="Body Text 2" w:semiHidden="1" w:unhideWhenUsed="1"/>
+    <w:lsdException w:name="Body Text 3" w:semiHidden="1" w:unhideWhenUsed="1"/>
+    <w:lsdException w:name="Body Text Indent 2" w:semiHidden="1" w:unhideWhenUsed="1"/>
+    <w:lsdException w:name="Body Text Indent 3" w:semiHidden="1" w:unhideWhenUsed="1"/>
+    <w:lsdException w:name="Block Text" w:semiHidden="1" w:unhideWhenUsed="1"/>
+    <w:lsdException w:name="Hyperlink" w:semiHidden="1" w:unhideWhenUsed="1"/>
+    <w:lsdException w:name="FollowedHyperlink" w:semiHidden="1" w:unhideWhenUsed="1"/>
+    <w:lsdException w:name="Strong" w:uiPriority="22" w:qFormat="1"/>
+    <w:lsdException w:name="Emphasis" w:uiPriority="20" w:qFormat="1"/>
+    <w:lsdException w:name="Document Map" w:semiHidden="1" w:unhideWhenUsed="1"/>
+    <w:lsdException w:name="Plain Text" w:semiHidden="1" w:unhideWhenUsed="1"/>
+    <w:lsdException w:name="E-mail Signature" w:semiHidden="1" w:unhideWhenUsed="1"/>
+    <w:lsdException w:name="HTML Top of Form" w:semiHidden="1" w:unhideWhenUsed="1"/>
+    <w:lsdException w:name="HTML Bottom of Form" w:semiHidden="1" w:unhideWhenUsed="1"/>
+    <w:lsdException w:name="Normal (Web)" w:semiHidden="1" w:unhideWhenUsed="1"/>
+    <w:lsdException w:name="HTML Acronym" w:semiHidden="1" w:unhideWhenUsed="1"/>
+    <w:lsdException w:name="HTML Address" w:semiHidden="1" w:unhideWhenUsed="1"/>
+    <w:lsdException w:name="HTML Cite" w:semiHidden="1" w:unhideWhenUsed="1"/>
+    <w:lsdException w:name="HTML Code" w:semiHidden="1" w:unhideWhenUsed="1"/>
+    <w:lsdException w:name="HTML Definition" w:semiHidden="1" w:unhideWhenUsed="1"/>
+    <w:lsdException w:name="HTML Keyboard" w:semiHidden="1" w:unhideWhenUsed="1"/>
+    <w:lsdException w:name="HTML Preformatted" w:semiHidden="1" w:unhideWhenUsed="1"/>
+    <w:lsdException w:name="HTML Sample" w:semiHidden="1" w:unhideWhenUsed="1"/>
+    <w:lsdException w:name="HTML Typewriter" w:semiHidden="1" w:unhideWhenUsed="1"/>
+    <w:lsdException w:name="HTML Variable" w:semiHidden="1" w:unhideWhenUsed="1"/>
+    <w:lsdException w:name="Normal Table" w:semiHidden="1" w:unhideWhenUsed="1"/>
+    <w:lsdException w:name="annotation subject" w:semiHidden="1" w:unhideWhenUsed="1"/>
+    <w:lsdException w:name="No List" w:semiHidden="1" w:unhideWhenUsed="1"/>
+    <w:lsdException w:name="Outline List 1" w:semiHidden="1" w:unhideWhenUsed="1"/>
+    <w:lsdException w:name="Outline List 2" w:semiHidden="1" w:unhideWhenUsed="1"/>
+    <w:lsdException w:name="Outline List 3" w:semiHidden="1" w:unhideWhenUsed="1"/>
+    <w:lsdException w:name="Table Simple 1" w:semiHidden="1" w:unhideWhenUsed="1"/>
+    <w:lsdException w:name="Table Simple 2" w:semiHidden="1" w:unhideWhenUsed="1"/>
+    <w:lsdException w:name="Table Simple 3" w:semiHidden="1" w:unhideWhenUsed="1"/>
+    <w:lsdException w:name="Table Classic 1" w:semiHidden="1" w:unhideWhenUsed="1"/>
+    <w:lsdException w:name="Table Classic 2" w:semiHidden="1" w:unhideWhenUsed="1"/>
+    <w:lsdException w:name="Table Classic 3" w:semiHidden="1" w:unhideWhenUsed="1"/>
+    <w:lsdException w:name="Table Classic 4" w:semiHidden="1" w:unhideWhenUsed="1"/>
+    <w:lsdException w:name="Table Colorful 1" w:semiHidden="1" w:unhideWhenUsed="1"/>
+    <w:lsdException w:name="Table Colorful 2" w:semiHidden="1" w:unhideWhenUsed="1"/>
+    <w:lsdException w:name="Table Colorful 3" w:semiHidden="1" w:unhideWhenUsed="1"/>
+    <w:lsdException w:name="Table Columns 1" w:semiHidden="1" w:unhideWhenUsed="1"/>
+    <w:lsdException w:name="Table Columns 2" w:semiHidden="1" w:unhideWhenUsed="1"/>
+    <w:lsdException w:name="Table Columns 3" w:semiHidden="1" w:unhideWhenUsed="1"/>
+    <w:lsdException w:name="Table Columns 4" w:semiHidden="1" w:unhideWhenUsed="1"/>
+    <w:lsdException w:name="Table Columns 5" w:semiHidden="1" w:unhideWhenUsed="1"/>
+    <w:lsdException w:name="Table Grid 1" w:semiHidden="1" w:unhideWhenUsed="1"/>
+    <w:lsdException w:name="Table Grid 2" w:semiHidden="1" w:unhideWhenUsed="1"/>
+    <w:lsdException w:name="Table Grid 3" w:semiHidden="1" w:unhideWhenUsed="1"/>
+    <w:lsdException w:name="Table Grid 4" w:semiHidden="1" w:unhideWhenUsed="1"/>
+    <w:lsdException w:name="Table Grid 5" w:semiHidden="1" w:unhideWhenUsed="1"/>
+    <w:lsdException w:name="Table Grid 6" w:semiHidden="1" w:unhideWhenUsed="1"/>
+    <w:lsdException w:name="Table Grid 7" w:semiHidden="1" w:unhideWhenUsed="1"/>
+    <w:lsdException w:name="Table Grid 8" w:semiHidden="1" w:unhideWhenUsed="1"/>
+    <w:lsdException w:name="Table List 1" w:semiHidden="1" w:unhideWhenUsed="1"/>
+    <w:lsdException w:name="Table List 2" w:semiHidden="1" w:unhideWhenUsed="1"/>
+    <w:lsdException w:name="Table List 3" w:semiHidden="1" w:unhideWhenUsed="1"/>
+    <w:lsdException w:name="Table List 4" w:semiHidden="1" w:unhideWhenUsed="1"/>
+    <w:lsdException w:name="Table List 5" w:semiHidden="1" w:unhideWhenUsed="1"/>
+    <w:lsdException w:name="Table List 6" w:semiHidden="1" w:unhideWhenUsed="1"/>
+    <w:lsdException w:name="Table List 7" w:semiHidden="1" w:unhideWhenUsed="1"/>
+    <w:lsdException w:name="Table List 8" w:semiHidden="1" w:unhideWhenUsed="1"/>
+    <w:lsdException w:name="Table 3D effects 1" w:semiHidden="1" w:unhideWhenUsed="1"/>
+    <w:lsdException w:name="Table 3D effects 2" w:semiHidden="1" w:unhideWhenUsed="1"/>
+    <w:lsdException w:name="Table 3D effects 3" w:semiHidden="1" w:unhideWhenUsed="1"/>
+    <w:lsdException w:name="Table Contemporary" w:semiHidden="1" w:unhideWhenUsed="1"/>
+    <w:lsdException w:name="Table Elegant" w:semiHidden="1" w:unhideWhenUsed="1"/>
+    <w:lsdException w:name="Table Professional" w:semiHidden="1" w:unhideWhenUsed="1"/>
+    <w:lsdException w:name="Table Subtle 1" w:semiHidden="1" w:unhideWhenUsed="1"/>
+    <w:lsdException w:name="Table Subtle 2" w:semiHidden="1" w:unhideWhenUsed="1"/>
+    <w:lsdException w:name="Table Web 1" w:semiHidden="1" w:unhideWhenUsed="1"/>
+    <w:lsdException w:name="Table Web 2" w:semiHidden="1" w:unhideWhenUsed="1"/>
+    <w:lsdException w:name="Table Web 3" w:semiHidden="1" w:unhideWhenUsed="1"/>
+    <w:lsdException w:name="Balloon Text" w:semiHidden="1" w:unhideWhenUsed="1"/>
+    <w:lsdException w:name="Table Grid" w:uiPriority="59"/>
+    <w:lsdException w:name="Table Theme" w:semiHidden="1" w:unhideWhenUsed="1"/>
+    <w:lsdException w:name="Placeholder Text" w:semiHidden="1"/>
+    <w:lsdException w:name="No Spacing" w:uiPriority="1" w:qFormat="1"/>
+    <w:lsdException w:name="Light Shading" w:uiPriority="60"/>
+    <w:lsdException w:name="Light List" w:uiPriority="61"/>
+    <w:lsdException w:name="Light Grid" w:uiPriority="62"/>
+    <w:lsdException w:name="Medium Shading 1" w:uiPriority="63"/>
+    <w:lsdException w:name="Medium Shading 2" w:uiPriority="64"/>
+    <w:lsdException w:name="Medium List 1" w:uiPriority="65"/>
+    <w:lsdException w:name="Medium List 2" w:uiPriority="66"/>
+    <w:lsdException w:name="Medium Grid 1" w:uiPriority="67"/>
+    <w:lsdException w:name="Medium Grid 2" w:uiPriority="68"/>
+    <w:lsdException w:name="Medium Grid 3" w:uiPriority="69"/>
+    <w:lsdException w:name="Dark List" w:uiPriority="70"/>
+    <w:lsdException w:name="Colorful Shading" w:uiPriority="71"/>
+    <w:lsdException w:name="Colorful List" w:uiPriority="72"/>
+    <w:lsdException w:name="Colorful Grid" w:uiPriority="73"/>
+    <w:lsdException w:name="Light Shading Accent 1" w:uiPriority="60"/>
+    <w:lsdException w:name="Light List Accent 1" w:uiPriority="61"/>
+    <w:lsdException w:name="Light Grid Accent 1" w:uiPriority="62"/>
+    <w:lsdException w:name="Medium Shading 1 Accent 1" w:uiPriority="63"/>
+    <w:lsdException w:name="Medium Shading 2 Accent 1" w:uiPriority="64"/>
+    <w:lsdException w:name="Medium List 1 Accent 1" w:uiPriority="65"/>
+    <w:lsdException w:name="Revision" w:semiHidden="1"/>
+    <w:lsdException w:name="List Paragraph" w:uiPriority="34" w:qFormat="1"/>
+    <w:lsdException w:name="Quote" w:uiPriority="29" w:qFormat="1"/>
+    <w:lsdException w:name="Intense Quote" w:uiPriority="30" w:qFormat="1"/>
+    <w:lsdException w:name="Medium List 2 Accent 1" w:uiPriority="66"/>
+    <w:lsdException w:name="Medium Grid 1 Accent 1" w:uiPriority="67"/>
+    <w:lsdException w:name="Medium Grid 2 Accent 1" w:uiPriority="68"/>
+    <w:lsdException w:name="Medium Grid 3 Accent 1" w:uiPriority="69"/>
+    <w:lsdException w:name="Dark List Accent 1" w:uiPriority="70"/>
+    <w:lsdException w:name="Colorful Shading Accent 1" w:uiPriority="71"/>
+    <w:lsdException w:name="Colorful List Accent 1" w:uiPriority="72"/>
+    <w:lsdException w:name="Colorful Grid Accent 1" w:uiPriority="73"/>
+    <w:lsdException w:name="Light Shading Accent 2" w:uiPriority="60"/>
+    <w:lsdException w:name="Light List Accent 2" w:uiPriority="61"/>
+    <w:lsdException w:name="Light Grid Accent 2" w:uiPriority="62"/>
+    <w:lsdException w:name="Medium Shading 1 Accent 2" w:uiPriority="63"/>
+    <w:lsdException w:name="Medium Shading 2 Accent 2" w:uiPriority="64"/>
+    <w:lsdException w:name="Medium List 1 Accent 2" w:uiPriority="65"/>
+    <w:lsdException w:name="Medium List 2 Accent 2" w:uiPriority="66"/>
+    <w:lsdException w:name="Medium Grid 1 Accent 2" w:uiPriority="67"/>
+    <w:lsdException w:name="Medium Grid 2 Accent 2" w:uiPriority="68"/>
+    <w:lsdException w:name="Medium Grid 3 Accent 2" w:uiPriority="69"/>
+    <w:lsdException w:name="Dark List Accent 2" w:uiPriority="70"/>
+    <w:lsdException w:name="Colorful Shading Accent 2" w:uiPriority="71"/>
+    <w:lsdException w:name="Colorful List Accent 2" w:uiPriority="72"/>
+    <w:lsdException w:name="Colorful Grid Accent 2" w:uiPriority="73"/>
+    <w:lsdException w:name="Light Shading Accent 3" w:uiPriority="60"/>
+    <w:lsdException w:name="Light List Accent 3" w:uiPriority="61"/>
+    <w:lsdException w:name="Light Grid Accent 3" w:uiPriority="62"/>
+    <w:lsdException w:name="Medium Shading 1 Accent 3" w:uiPriority="63"/>
+    <w:lsdException w:name="Medium Shading 2 Accent 3" w:uiPriority="64"/>
+    <w:lsdException w:name="Medium List 1 Accent 3" w:uiPriority="65"/>
+    <w:lsdException w:name="Medium List 2 Accent 3" w:uiPriority="66"/>
+    <w:lsdException w:name="Medium Grid 1 Accent 3" w:uiPriority="67"/>
+    <w:lsdException w:name="Medium Grid 2 Accent 3" w:uiPriority="68"/>
+    <w:lsdException w:name="Medium Grid 3 Accent 3" w:uiPriority="69"/>
+    <w:lsdException w:name="Dark List Accent 3" w:uiPriority="70"/>
+    <w:lsdException w:name="Colorful Shading Accent 3" w:uiPriority="71"/>
+    <w:lsdException w:name="Colorful List Accent 3" w:uiPriority="72"/>
+    <w:lsdException w:name="Colorful Grid Accent 3" w:uiPriority="73"/>
+    <w:lsdException w:name="Light Shading Accent 4" w:uiPriority="60"/>
+    <w:lsdException w:name="Light List Accent 4" w:uiPriority="61"/>
+    <w:lsdException w:name="Light Grid Accent 4" w:uiPriority="62"/>
+    <w:lsdException w:name="Medium Shading 1 Accent 4" w:uiPriority="63"/>
+    <w:lsdException w:name="Medium Shading 2 Accent 4" w:uiPriority="64"/>
+    <w:lsdException w:name="Medium List 1 Accent 4" w:uiPriority="65"/>
+    <w:lsdException w:name="Medium List 2 Accent 4" w:uiPriority="66"/>
+    <w:lsdException w:name="Medium Grid 1 Accent 4" w:uiPriority="67"/>
+    <w:lsdException w:name="Medium Grid 2 Accent 4" w:uiPriority="68"/>
+    <w:lsdException w:name="Medium Grid 3 Accent 4" w:uiPriority="69"/>
+    <w:lsdException w:name="Dark List Accent 4" w:uiPriority="70"/>
+    <w:lsdException w:name="Colorful Shading Accent 4" w:uiPriority="71"/>
+    <w:lsdException w:name="Colorful List Accent 4" w:uiPriority="72"/>
+    <w:lsdException w:name="Colorful Grid Accent 4" w:uiPriority="73"/>
+    <w:lsdException w:name="Light Shading Accent 5" w:uiPriority="60"/>
+    <w:lsdException w:name="Light List Accent 5" w:uiPriority="61"/>
+    <w:lsdException w:name="Light Grid Accent 5" w:uiPriority="62"/>
+    <w:lsdException w:name="Medium Shading 1 Accent 5" w:uiPriority="63"/>
+    <w:lsdException w:name="Medium Shading 2 Accent 5" w:uiPriority="64"/>
+    <w:lsdException w:name="Medium List 1 Accent 5" w:uiPriority="65"/>
+    <w:lsdException w:name="Medium List 2 Accent 5" w:uiPriority="66"/>
+    <w:lsdException w:name="Medium Grid 1 Accent 5" w:uiPriority="67"/>
+    <w:lsdException w:name="Medium Grid 2 Accent 5" w:uiPriority="68"/>
+    <w:lsdException w:name="Medium Grid 3 Accent 5" w:uiPriority="69"/>
+    <w:lsdException w:name="Dark List Accent 5" w:uiPriority="70"/>
+    <w:lsdException w:name="Colorful Shading Accent 5" w:uiPriority="71"/>
+    <w:lsdException w:name="Colorful List Accent 5" w:uiPriority="72"/>
+    <w:lsdException w:name="Colorful Grid Accent 5" w:uiPriority="73"/>
+    <w:lsdException w:name="Light Shading Accent 6" w:uiPriority="60"/>
+    <w:lsdException w:name="Light List Accent 6" w:uiPriority="61"/>
+    <w:lsdException w:name="Light Grid Accent 6" w:uiPriority="62"/>
+    <w:lsdException w:name="Medium Shading 1 Accent 6" w:uiPriority="63"/>
+    <w:lsdException w:name="Medium Shading 2 Accent 6" w:uiPriority="64"/>
+    <w:lsdException w:name="Medium List 1 Accent 6" w:uiPriority="65"/>
+    <w:lsdException w:name="Medium List 2 Accent 6" w:uiPriority="66"/>
+    <w:lsdException w:name="Medium Grid 1 Accent 6" w:uiPriority="67"/>
+    <w:lsdException w:name="Medium Grid 2 Accent 6" w:uiPriority="68"/>
+    <w:lsdException w:name="Medium Grid 3 Accent 6" w:uiPriority="69"/>
+    <w:lsdException w:name="Dark List Accent 6" w:uiPriority="70"/>
+    <w:lsdException w:name="Colorful Shading Accent 6" w:uiPriority="71"/>
+    <w:lsdException w:name="Colorful List Accent 6" w:uiPriority="72"/>
+    <w:lsdException w:name="Colorful Grid Accent 6" w:uiPriority="73"/>
+    <w:lsdException w:name="Subtle Emphasis" w:uiPriority="19" w:qFormat="1"/>
+    <w:lsdException w:name="Intense Emphasis" w:uiPriority="21" w:qFormat="1"/>
+    <w:lsdException w:name="Subtle Reference" w:uiPriority="31" w:qFormat="1"/>
+    <w:lsdException w:name="Intense Reference" w:uiPriority="32" w:qFormat="1"/>
+    <w:lsdException w:name="Book Title" w:uiPriority="33" w:qFormat="1"/>
+    <w:lsdException w:name="Bibliography" w:semiHidden="1" w:uiPriority="37" w:unhideWhenUsed="1"/>
+    <w:lsdException w:name="TOC Heading" w:semiHidden="1" w:uiPriority="39" w:unhideWhenUsed="1" w:qFormat="1"/>
+    <w:lsdException w:name="Plain Table 1" w:uiPriority="41"/>
+    <w:lsdException w:name="Plain Table 2" w:uiPriority="42"/>
+    <w:lsdException w:name="Plain Table 3" w:uiPriority="43"/>
+    <w:lsdException w:name="Plain Table 4" w:uiPriority="44"/>
+    <w:lsdException w:name="Plain Table 5" w:uiPriority="45"/>
+    <w:lsdException w:name="Grid Table Light" w:uiPriority="40"/>
+    <w:lsdException w:name="Grid Table 1 Light" w:uiPriority="46"/>
+    <w:lsdException w:name="Grid Table 2" w:uiPriority="47"/>
+    <w:lsdException w:name="Grid Table 3" w:uiPriority="48"/>
+    <w:lsdException w:name="Grid Table 4" w:uiPriority="49"/>
+    <w:lsdException w:name="Grid Table 5 Dark" w:uiPriority="50"/>
+    <w:lsdException w:name="Grid Table 6 Colorful" w:uiPriority="51"/>
+    <w:lsdException w:name="Grid Table 7 Colorful" w:uiPriority="52"/>
+    <w:lsdException w:name="Grid Table 1 Light Accent 1" w:uiPriority="46"/>
+    <w:lsdException w:name="Grid Table 2 Accent 1" w:uiPriority="47"/>
+    <w:lsdException w:name="Grid Table 3 Accent 1" w:uiPriority="48"/>
+    <w:lsdException w:name="Grid Table 4 Accent 1" w:uiPriority="49"/>
+    <w:lsdException w:name="Grid Table 5 Dark Accent 1" w:uiPriority="50"/>
+    <w:lsdException w:name="Grid Table 6 Colorful Accent 1" w:uiPriority="51"/>
+    <w:lsdException w:name="Grid Table 7 Colorful Accent 1" w:uiPriority="52"/>
+    <w:lsdException w:name="Grid Table 1 Light Accent 2" w:uiPriority="46"/>
+    <w:lsdException w:name="Grid Table 2 Accent 2" w:uiPriority="47"/>
+    <w:lsdException w:name="Grid Table 3 Accent 2" w:uiPriority="48"/>
+    <w:lsdException w:name="Grid Table 4 Accent 2" w:uiPriority="49"/>
+    <w:lsdException w:name="Grid Table 5 Dark Accent 2" w:uiPriority="50"/>
+    <w:lsdException w:name="Grid Table 6 Colorful Accent 2" w:uiPriority="51"/>
+    <w:lsdException w:name="Grid Table 7 Colorful Accent 2" w:uiPriority="52"/>
+    <w:lsdException w:name="Grid Table 1 Light Accent 3" w:uiPriority="46"/>
+    <w:lsdException w:name="Grid Table 2 Accent 3" w:uiPriority="47"/>
+    <w:lsdException w:name="Grid Table 3 Accent 3" w:uiPriority="48"/>
+    <w:lsdException w:name="Grid Table 4 Accent 3" w:uiPriority="49"/>
+    <w:lsdException w:name="Grid Table 5 Dark Accent 3" w:uiPriority="50"/>
+    <w:lsdException w:name="Grid Table 6 Colorful Accent 3" w:uiPriority="51"/>
+    <w:lsdException w:name="Grid Table 7 Colorful Accent 3" w:uiPriority="52"/>
+    <w:lsdException w:name="Grid Table 1 Light Accent 4" w:uiPriority="46"/>
+    <w:lsdException w:name="Grid Table 2 Accent 4" w:uiPriority="47"/>
+    <w:lsdException w:name="Grid Table 3 Accent 4" w:uiPriority="48"/>
+    <w:lsdException w:name="Grid Table 4 Accent 4" w:uiPriority="49"/>
+    <w:lsdException w:name="Grid Table 5 Dark Accent 4" w:uiPriority="50"/>
+    <w:lsdException w:name="Grid Table 6 Colorful Accent 4" w:uiPriority="51"/>
+    <w:lsdException w:name="Grid Table 7 Colorful Accent 4" w:uiPriority="52"/>
+    <w:lsdException w:name="Grid Table 1 Light Accent 5" w:uiPriority="46"/>
+    <w:lsdException w:name="Grid Table 2 Accent 5" w:uiPriority="47"/>
+    <w:lsdException w:name="Grid Table 3 Accent 5" w:uiPriority="48"/>
+    <w:lsdException w:name="Grid Table 4 Accent 5" w:uiPriority="49"/>
+    <w:lsdException w:name="Grid Table 5 Dark Accent 5" w:uiPriority="50"/>
+    <w:lsdException w:name="Grid Table 6 Colorful Accent 5" w:uiPriority="51"/>
+    <w:lsdException w:name="Grid Table 7 Colorful Accent 5" w:uiPriority="52"/>
+    <w:lsdException w:name="Grid Table 1 Light Accent 6" w:uiPriority="46"/>
+    <w:lsdException w:name="Grid Table 2 Accent 6" w:uiPriority="47"/>
+    <w:lsdException w:name="Grid Table 3 Accent 6" w:uiPriority="48"/>
+    <w:lsdException w:name="Grid Table 4 Accent 6" w:uiPriority="49"/>
+    <w:lsdException w:name="Grid Table 5 Dark Accent 6" w:uiPriority="50"/>
+    <w:lsdException w:name="Grid Table 6 Colorful Accent 6" w:uiPriority="51"/>
+    <w:lsdException w:name="Grid Table 7 Colorful Accent 6" w:uiPriority="52"/>
+    <w:lsdException w:name="List Table 1 Light" w:uiPriority="46"/>
+    <w:lsdException w:name="List Table 2" w:uiPriority="47"/>
+    <w:lsdException w:name="List Table 3" w:uiPriority="48"/>
+    <w:lsdException w:name="List Table 4" w:uiPriority="49"/>
+    <w:lsdException w:name="List Table 5 Dark" w:uiPriority="50"/>
+    <w:lsdException w:name="List Table 6 Colorful" w:uiPriority="51"/>
+    <w:lsdException w:name="List Table 7 Colorful" w:uiPriority="52"/>
+    <w:lsdException w:name="List Table 1 Light Accent 1" w:uiPriority="46"/>
+    <w:lsdException w:name="List Table 2 Accent 1" w:uiPriority="47"/>
+    <w:lsdException w:name="List Table 3 Accent 1" w:uiPriority="48"/>
+    <w:lsdException w:name="List Table 4 Accent 1" w:uiPriority="49"/>
+    <w:lsdException w:name="List Table 5 Dark Accent 1" w:uiPriority="50"/>
+    <w:lsdException w:name="List Table 6 Colorful Accent 1" w:uiPriority="51"/>
+    <w:lsdException w:name="List Table 7 Colorful Accent 1" w:uiPriority="52"/>
+    <w:lsdException w:name="List Table 1 Light Accent 2" w:uiPriority="46"/>
+    <w:lsdException w:name="List Table 2 Accent 2" w:uiPriority="47"/>
+    <w:lsdException w:name="List Table 3 Accent 2" w:uiPriority="48"/>
+    <w:lsdException w:name="List Table 4 Accent 2" w:uiPriority="49"/>
+    <w:lsdException w:name="List Table 5 Dark Accent 2" w:uiPriority="50"/>
+    <w:lsdException w:name="List Table 6 Colorful Accent 2" w:uiPriority="51"/>
+    <w:lsdException w:name="List Table 7 Colorful Accent 2" w:uiPriority="52"/>
+    <w:lsdException w:name="List Table 1 Light Accent 3" w:uiPriority="46"/>
+    <w:lsdException w:name="List Table 2 Accent 3" w:uiPriority="47"/>
+    <w:lsdException w:name="List Table 3 Accent 3" w:uiPriority="48"/>
+    <w:lsdException w:name="List Table 4 Accent 3" w:uiPriority="49"/>
+    <w:lsdException w:name="List Table 5 Dark Accent 3" w:uiPriority="50"/>
+    <w:lsdException w:name="List Table 6 Colorful Accent 3" w:uiPriority="51"/>
+    <w:lsdException w:name="List Table 7 Colorful Accent 3" w:uiPriority="52"/>
+    <w:lsdException w:name="List Table 1 Light Accent 4" w:uiPriority="46"/>
+    <w:lsdException w:name="List Table 2 Accent 4" w:uiPriority="47"/>
+    <w:lsdException w:name="List Table 3 Accent 4" w:uiPriority="48"/>
+    <w:lsdException w:name="List Table 4 Accent 4" w:uiPriority="49"/>
+    <w:lsdException w:name="List Table 5 Dark Accent 4" w:uiPriority="50"/>
+    <w:lsdException w:name="List Table 6 Colorful Accent 4" w:uiPriority="51"/>
+    <w:lsdException w:name="List Table 7 Colorful Accent 4" w:uiPriority="52"/>
+    <w:lsdException w:name="List Table 1 Light Accent 5" w:uiPriority="46"/>
+    <w:lsdException w:name="List Table 2 Accent 5" w:uiPriority="47"/>
+    <w:lsdException w:name="List Table 3 Accent 5" w:uiPriority="48"/>
+    <w:lsdException w:name="List Table 4 Accent 5" w:uiPriority="49"/>
+    <w:lsdException w:name="List Table 5 Dark Accent 5" w:uiPriority="50"/>
+    <w:lsdException w:name="List Table 6 Colorful Accent 5" w:uiPriority="51"/>
+    <w:lsdException w:name="List Table 7 Colorful Accent 5" w:uiPriority="52"/>
+    <w:lsdException w:name="List Table 1 Light Accent 6" w:uiPriority="46"/>
+    <w:lsdException w:name="List Table 2 Accent 6" w:uiPriority="47"/>
+    <w:lsdException w:name="List Table 3 Accent 6" w:uiPriority="48"/>
+    <w:lsdException w:name="List Table 4 Accent 6" w:uiPriority="49"/>
+    <w:lsdException w:name="List Table 5 Dark Accent 6" w:uiPriority="50"/>
+    <w:lsdException w:name="List Table 6 Colorful Accent 6" w:uiPriority="51"/>
+    <w:lsdException w:name="List Table 7 Colorful Accent 6" w:uiPriority="52"/>
+    <w:lsdException w:name="Mention" w:semiHidden="1" w:unhideWhenUsed="1"/>
+    <w:lsdException w:name="Smart Hyperlink" w:semiHidden="1" w:unhideWhenUsed="1"/>
+    <w:lsdException w:name="Hashtag" w:semiHidden="1" w:unhideWhenUsed="1"/>
+    <w:lsdException w:name="Unresolved Mention" w:semiHidden="1" w:unhideWhenUsed="1"/>
+    <w:lsdException w:name="Smart Link" w:semiHidden="1" w:unhideWhenUsed="1"/>
   </w:latentStyles>
   <w:style w:type="paragraph" w:default="1" w:styleId="Normal">
     <w:name w:val="Normal"/>

</xml_diff>